<commit_message>
MàJ 2017.01.19 : rédactions mineurs...
</commit_message>
<xml_diff>
--- a/Documentation/Cahier des Charges/Projet WEB - Cahier des Charges v3.docx
+++ b/Documentation/Cahier des Charges/Projet WEB - Cahier des Charges v3.docx
@@ -43,6 +43,8 @@
         <w:pStyle w:val="Sansinterligne"/>
         <w:jc w:val="center"/>
       </w:pPr>
+      <w:bookmarkStart w:id="0" w:name="_GoBack"/>
+      <w:bookmarkEnd w:id="0"/>
     </w:p>
     <w:p>
       <w:pPr>
@@ -100,16 +102,16 @@
           <w:sz w:val="72"/>
         </w:rPr>
       </w:pPr>
-      <w:bookmarkStart w:id="0" w:name="_Toc472579445"/>
-      <w:bookmarkStart w:id="1" w:name="_Toc472579607"/>
+      <w:bookmarkStart w:id="1" w:name="_Toc472579445"/>
+      <w:bookmarkStart w:id="2" w:name="_Toc472579607"/>
       <w:r>
         <w:rPr>
           <w:sz w:val="72"/>
         </w:rPr>
         <w:t>Projet WEB</w:t>
       </w:r>
-      <w:bookmarkEnd w:id="0"/>
       <w:bookmarkEnd w:id="1"/>
+      <w:bookmarkEnd w:id="2"/>
     </w:p>
     <w:p>
       <w:pPr>
@@ -249,10 +251,7 @@
         <w:jc w:val="center"/>
       </w:pPr>
       <w:r>
-        <w:t>Bastien</w:t>
-      </w:r>
-      <w:r>
-        <w:t xml:space="preserve"> PENETRO</w:t>
+        <w:t>Bastien PENETRO</w:t>
       </w:r>
     </w:p>
     <w:p>
@@ -261,10 +260,7 @@
         <w:jc w:val="center"/>
       </w:pPr>
       <w:r>
-        <w:t>Dmitrij</w:t>
-      </w:r>
-      <w:r>
-        <w:t xml:space="preserve"> POPOV</w:t>
+        <w:t>Dmitrij POPOV</w:t>
       </w:r>
     </w:p>
     <w:p>
@@ -332,13 +328,13 @@
       <w:r>
         <w:br w:type="page"/>
       </w:r>
-      <w:bookmarkStart w:id="2" w:name="_Toc472579608"/>
+      <w:bookmarkStart w:id="3" w:name="_Toc472579608"/>
       <w:proofErr w:type="spellStart"/>
       <w:r>
         <w:lastRenderedPageBreak/>
         <w:t>Versionning</w:t>
       </w:r>
-      <w:bookmarkEnd w:id="2"/>
+      <w:bookmarkEnd w:id="3"/>
       <w:proofErr w:type="spellEnd"/>
     </w:p>
     <w:p>
@@ -778,13 +774,7 @@
               <w:pStyle w:val="Sansinterligne"/>
             </w:pPr>
             <w:r>
-              <w:t xml:space="preserve">D. POPOV, </w:t>
-            </w:r>
-            <w:r>
-              <w:t xml:space="preserve"> </w:t>
-            </w:r>
-            <w:r>
-              <w:t>B. PENETRO</w:t>
+              <w:t>D. POPOV,  B. PENETRO</w:t>
             </w:r>
           </w:p>
         </w:tc>
@@ -815,6 +805,13 @@
     </w:p>
     <w:sdt>
       <w:sdtPr>
+        <w:rPr>
+          <w:rFonts w:asciiTheme="minorHAnsi" w:eastAsiaTheme="minorHAnsi" w:hAnsiTheme="minorHAnsi" w:cstheme="minorBidi"/>
+          <w:color w:val="auto"/>
+          <w:sz w:val="22"/>
+          <w:szCs w:val="22"/>
+          <w:lang w:eastAsia="en-US"/>
+        </w:rPr>
         <w:id w:val="-665788220"/>
         <w:docPartObj>
           <w:docPartGallery w:val="Table of Contents"/>
@@ -823,13 +820,8 @@
       </w:sdtPr>
       <w:sdtEndPr>
         <w:rPr>
-          <w:rFonts w:asciiTheme="minorHAnsi" w:eastAsiaTheme="minorHAnsi" w:hAnsiTheme="minorHAnsi" w:cstheme="minorBidi"/>
           <w:b/>
           <w:bCs/>
-          <w:color w:val="auto"/>
-          <w:sz w:val="22"/>
-          <w:szCs w:val="22"/>
-          <w:lang w:eastAsia="en-US"/>
         </w:rPr>
       </w:sdtEndPr>
       <w:sdtContent>
@@ -1848,7 +1840,7 @@
           <w:b/>
         </w:rPr>
       </w:pPr>
-      <w:bookmarkStart w:id="3" w:name="_Toc472579609"/>
+      <w:bookmarkStart w:id="4" w:name="_Toc472579609"/>
       <w:r>
         <w:rPr>
           <w:b/>
@@ -1856,7 +1848,7 @@
         <w:lastRenderedPageBreak/>
         <w:t>Introduction</w:t>
       </w:r>
-      <w:bookmarkEnd w:id="3"/>
+      <w:bookmarkEnd w:id="4"/>
     </w:p>
     <w:p>
       <w:pPr>
@@ -2019,14 +2011,14 @@
           <w:b/>
         </w:rPr>
       </w:pPr>
-      <w:bookmarkStart w:id="4" w:name="_Toc472579610"/>
+      <w:bookmarkStart w:id="5" w:name="_Toc472579610"/>
       <w:r>
         <w:rPr>
           <w:b/>
         </w:rPr>
         <w:t>Les objectifs</w:t>
       </w:r>
-      <w:bookmarkEnd w:id="4"/>
+      <w:bookmarkEnd w:id="5"/>
       <w:r>
         <w:rPr>
           <w:b/>
@@ -2160,10 +2152,7 @@
         <w:t xml:space="preserve"> dans le développement</w:t>
       </w:r>
     </w:p>
-    <w:p>
-      <w:bookmarkStart w:id="5" w:name="_GoBack"/>
-      <w:bookmarkEnd w:id="5"/>
-    </w:p>
+    <w:p/>
     <w:p>
       <w:pPr>
         <w:pStyle w:val="Titre1"/>
@@ -2574,9 +2563,9 @@
         </w:rPr>
         <w:drawing>
           <wp:inline distT="0" distB="0" distL="0" distR="0">
-            <wp:extent cx="5241851" cy="3571800"/>
+            <wp:extent cx="5262880" cy="2573020"/>
             <wp:effectExtent l="0" t="0" r="0" b="0"/>
-            <wp:docPr id="3" name="Image 3" descr="C:\workspace\cesi\Documentation\Dyagrams\bdd_projetwebrila_.png"/>
+            <wp:docPr id="7" name="Image 7" descr="C:\workspace\cesi\projetwebrila\Documentation\Diagrammes\bdd_projetwebrila_v_final.png"/>
             <wp:cNvGraphicFramePr>
               <a:graphicFrameLocks xmlns:a="http://schemas.openxmlformats.org/drawingml/2006/main" noChangeAspect="1"/>
             </wp:cNvGraphicFramePr>
@@ -2584,7 +2573,7 @@
               <a:graphicData uri="http://schemas.openxmlformats.org/drawingml/2006/picture">
                 <pic:pic xmlns:pic="http://schemas.openxmlformats.org/drawingml/2006/picture">
                   <pic:nvPicPr>
-                    <pic:cNvPr id="0" name="Picture 3" descr="C:\workspace\cesi\Documentation\Dyagrams\bdd_projetwebrila_.png"/>
+                    <pic:cNvPr id="0" name="Picture 1" descr="C:\workspace\cesi\projetwebrila\Documentation\Diagrammes\bdd_projetwebrila_v_final.png"/>
                     <pic:cNvPicPr>
                       <a:picLocks noChangeAspect="1" noChangeArrowheads="1"/>
                     </pic:cNvPicPr>
@@ -2605,7 +2594,7 @@
                   <pic:spPr bwMode="auto">
                     <a:xfrm>
                       <a:off x="0" y="0"/>
-                      <a:ext cx="5256687" cy="3581910"/>
+                      <a:ext cx="5262880" cy="2573020"/>
                     </a:xfrm>
                     <a:prstGeom prst="rect">
                       <a:avLst/>
@@ -2624,6 +2613,16 @@
     </w:p>
     <w:p>
       <w:pPr>
+        <w:jc w:val="center"/>
+      </w:pPr>
+    </w:p>
+    <w:p>
+      <w:pPr>
+        <w:jc w:val="center"/>
+      </w:pPr>
+    </w:p>
+    <w:p>
+      <w:pPr>
         <w:pStyle w:val="Titre2"/>
         <w:ind w:left="708"/>
       </w:pPr>
@@ -2734,6 +2733,947 @@
         <w:t xml:space="preserve"> ou anonyme </w:t>
       </w:r>
     </w:p>
+    <w:p>
+      <w:pPr>
+        <w:jc w:val="center"/>
+      </w:pPr>
+      <w:r>
+        <w:t xml:space="preserve">Tableau User Cases vers Tests Unitaires </w:t>
+      </w:r>
+    </w:p>
+    <w:tbl>
+      <w:tblPr>
+        <w:tblStyle w:val="TableauGrille4-Accentuation1"/>
+        <w:tblW w:w="7020" w:type="dxa"/>
+        <w:jc w:val="center"/>
+        <w:tblLook w:val="04A0" w:firstRow="1" w:lastRow="0" w:firstColumn="1" w:lastColumn="0" w:noHBand="0" w:noVBand="1"/>
+      </w:tblPr>
+      <w:tblGrid>
+        <w:gridCol w:w="1200"/>
+        <w:gridCol w:w="4620"/>
+        <w:gridCol w:w="1200"/>
+      </w:tblGrid>
+      <w:tr>
+        <w:trPr>
+          <w:cnfStyle w:val="100000000000" w:firstRow="1" w:lastRow="0" w:firstColumn="0" w:lastColumn="0" w:oddVBand="0" w:evenVBand="0" w:oddHBand="0" w:evenHBand="0" w:firstRowFirstColumn="0" w:firstRowLastColumn="0" w:lastRowFirstColumn="0" w:lastRowLastColumn="0"/>
+          <w:trHeight w:val="300"/>
+          <w:jc w:val="center"/>
+        </w:trPr>
+        <w:tc>
+          <w:tcPr>
+            <w:cnfStyle w:val="001000000000" w:firstRow="0" w:lastRow="0" w:firstColumn="1" w:lastColumn="0" w:oddVBand="0" w:evenVBand="0" w:oddHBand="0" w:evenHBand="0" w:firstRowFirstColumn="0" w:firstRowLastColumn="0" w:lastRowFirstColumn="0" w:lastRowLastColumn="0"/>
+            <w:tcW w:w="1200" w:type="dxa"/>
+            <w:noWrap/>
+            <w:hideMark/>
+          </w:tcPr>
+          <w:p>
+            <w:pPr>
+              <w:jc w:val="center"/>
+              <w:rPr>
+                <w:rFonts w:ascii="Calibri" w:eastAsia="Times New Roman" w:hAnsi="Calibri" w:cs="Times New Roman"/>
+                <w:color w:val="000000"/>
+                <w:lang w:eastAsia="fr-FR"/>
+              </w:rPr>
+            </w:pPr>
+            <w:r>
+              <w:rPr>
+                <w:rFonts w:ascii="Calibri" w:eastAsia="Times New Roman" w:hAnsi="Calibri" w:cs="Times New Roman"/>
+                <w:color w:val="000000"/>
+                <w:lang w:eastAsia="fr-FR"/>
+              </w:rPr>
+              <w:t>User Case</w:t>
+            </w:r>
+          </w:p>
+        </w:tc>
+        <w:tc>
+          <w:tcPr>
+            <w:tcW w:w="4620" w:type="dxa"/>
+            <w:noWrap/>
+            <w:hideMark/>
+          </w:tcPr>
+          <w:p>
+            <w:pPr>
+              <w:jc w:val="center"/>
+              <w:cnfStyle w:val="100000000000" w:firstRow="1" w:lastRow="0" w:firstColumn="0" w:lastColumn="0" w:oddVBand="0" w:evenVBand="0" w:oddHBand="0" w:evenHBand="0" w:firstRowFirstColumn="0" w:firstRowLastColumn="0" w:lastRowFirstColumn="0" w:lastRowLastColumn="0"/>
+              <w:rPr>
+                <w:rFonts w:ascii="Calibri" w:eastAsia="Times New Roman" w:hAnsi="Calibri" w:cs="Times New Roman"/>
+                <w:color w:val="000000"/>
+                <w:lang w:eastAsia="fr-FR"/>
+              </w:rPr>
+            </w:pPr>
+            <w:r>
+              <w:rPr>
+                <w:rFonts w:ascii="Calibri" w:eastAsia="Times New Roman" w:hAnsi="Calibri" w:cs="Times New Roman"/>
+                <w:color w:val="000000"/>
+                <w:lang w:eastAsia="fr-FR"/>
+              </w:rPr>
+              <w:t>Sujet</w:t>
+            </w:r>
+          </w:p>
+        </w:tc>
+        <w:tc>
+          <w:tcPr>
+            <w:tcW w:w="1200" w:type="dxa"/>
+            <w:noWrap/>
+            <w:hideMark/>
+          </w:tcPr>
+          <w:p>
+            <w:pPr>
+              <w:jc w:val="center"/>
+              <w:cnfStyle w:val="100000000000" w:firstRow="1" w:lastRow="0" w:firstColumn="0" w:lastColumn="0" w:oddVBand="0" w:evenVBand="0" w:oddHBand="0" w:evenHBand="0" w:firstRowFirstColumn="0" w:firstRowLastColumn="0" w:lastRowFirstColumn="0" w:lastRowLastColumn="0"/>
+              <w:rPr>
+                <w:rFonts w:ascii="Calibri" w:eastAsia="Times New Roman" w:hAnsi="Calibri" w:cs="Times New Roman"/>
+                <w:color w:val="000000"/>
+                <w:lang w:eastAsia="fr-FR"/>
+              </w:rPr>
+            </w:pPr>
+            <w:r>
+              <w:rPr>
+                <w:rFonts w:ascii="Calibri" w:eastAsia="Times New Roman" w:hAnsi="Calibri" w:cs="Times New Roman"/>
+                <w:color w:val="000000"/>
+                <w:lang w:eastAsia="fr-FR"/>
+              </w:rPr>
+              <w:t>Unit Test</w:t>
+            </w:r>
+          </w:p>
+        </w:tc>
+      </w:tr>
+      <w:tr>
+        <w:trPr>
+          <w:cnfStyle w:val="000000100000" w:firstRow="0" w:lastRow="0" w:firstColumn="0" w:lastColumn="0" w:oddVBand="0" w:evenVBand="0" w:oddHBand="1" w:evenHBand="0" w:firstRowFirstColumn="0" w:firstRowLastColumn="0" w:lastRowFirstColumn="0" w:lastRowLastColumn="0"/>
+          <w:trHeight w:val="300"/>
+          <w:jc w:val="center"/>
+        </w:trPr>
+        <w:tc>
+          <w:tcPr>
+            <w:cnfStyle w:val="001000000000" w:firstRow="0" w:lastRow="0" w:firstColumn="1" w:lastColumn="0" w:oddVBand="0" w:evenVBand="0" w:oddHBand="0" w:evenHBand="0" w:firstRowFirstColumn="0" w:firstRowLastColumn="0" w:lastRowFirstColumn="0" w:lastRowLastColumn="0"/>
+            <w:tcW w:w="1200" w:type="dxa"/>
+            <w:noWrap/>
+            <w:hideMark/>
+          </w:tcPr>
+          <w:p>
+            <w:pPr>
+              <w:rPr>
+                <w:rFonts w:ascii="Calibri" w:eastAsia="Times New Roman" w:hAnsi="Calibri" w:cs="Times New Roman"/>
+                <w:b w:val="0"/>
+                <w:color w:val="000000"/>
+                <w:lang w:eastAsia="fr-FR"/>
+              </w:rPr>
+            </w:pPr>
+            <w:r>
+              <w:rPr>
+                <w:rFonts w:ascii="Calibri" w:eastAsia="Times New Roman" w:hAnsi="Calibri" w:cs="Times New Roman"/>
+                <w:b w:val="0"/>
+                <w:color w:val="000000"/>
+                <w:lang w:eastAsia="fr-FR"/>
+              </w:rPr>
+              <w:t xml:space="preserve">UC 0 </w:t>
+            </w:r>
+          </w:p>
+        </w:tc>
+        <w:tc>
+          <w:tcPr>
+            <w:tcW w:w="4620" w:type="dxa"/>
+            <w:noWrap/>
+            <w:hideMark/>
+          </w:tcPr>
+          <w:p>
+            <w:pPr>
+              <w:cnfStyle w:val="000000100000" w:firstRow="0" w:lastRow="0" w:firstColumn="0" w:lastColumn="0" w:oddVBand="0" w:evenVBand="0" w:oddHBand="1" w:evenHBand="0" w:firstRowFirstColumn="0" w:firstRowLastColumn="0" w:lastRowFirstColumn="0" w:lastRowLastColumn="0"/>
+              <w:rPr>
+                <w:rFonts w:ascii="Calibri" w:eastAsia="Times New Roman" w:hAnsi="Calibri" w:cs="Times New Roman"/>
+                <w:color w:val="000000"/>
+                <w:lang w:eastAsia="fr-FR"/>
+              </w:rPr>
+            </w:pPr>
+            <w:r>
+              <w:rPr>
+                <w:rFonts w:ascii="Calibri" w:eastAsia="Times New Roman" w:hAnsi="Calibri" w:cs="Times New Roman"/>
+                <w:color w:val="000000"/>
+                <w:lang w:eastAsia="fr-FR"/>
+              </w:rPr>
+              <w:t>Affichage de la forme d'identification</w:t>
+            </w:r>
+          </w:p>
+        </w:tc>
+        <w:tc>
+          <w:tcPr>
+            <w:tcW w:w="1200" w:type="dxa"/>
+            <w:noWrap/>
+            <w:hideMark/>
+          </w:tcPr>
+          <w:p>
+            <w:pPr>
+              <w:cnfStyle w:val="000000100000" w:firstRow="0" w:lastRow="0" w:firstColumn="0" w:lastColumn="0" w:oddVBand="0" w:evenVBand="0" w:oddHBand="1" w:evenHBand="0" w:firstRowFirstColumn="0" w:firstRowLastColumn="0" w:lastRowFirstColumn="0" w:lastRowLastColumn="0"/>
+              <w:rPr>
+                <w:rFonts w:ascii="Calibri" w:eastAsia="Times New Roman" w:hAnsi="Calibri" w:cs="Times New Roman"/>
+                <w:color w:val="000000"/>
+                <w:lang w:eastAsia="fr-FR"/>
+              </w:rPr>
+            </w:pPr>
+            <w:r>
+              <w:rPr>
+                <w:rFonts w:ascii="Calibri" w:eastAsia="Times New Roman" w:hAnsi="Calibri" w:cs="Times New Roman"/>
+                <w:color w:val="000000"/>
+                <w:lang w:eastAsia="fr-FR"/>
+              </w:rPr>
+              <w:t>UT 1</w:t>
+            </w:r>
+          </w:p>
+        </w:tc>
+      </w:tr>
+      <w:tr>
+        <w:trPr>
+          <w:trHeight w:val="300"/>
+          <w:jc w:val="center"/>
+        </w:trPr>
+        <w:tc>
+          <w:tcPr>
+            <w:cnfStyle w:val="001000000000" w:firstRow="0" w:lastRow="0" w:firstColumn="1" w:lastColumn="0" w:oddVBand="0" w:evenVBand="0" w:oddHBand="0" w:evenHBand="0" w:firstRowFirstColumn="0" w:firstRowLastColumn="0" w:lastRowFirstColumn="0" w:lastRowLastColumn="0"/>
+            <w:tcW w:w="1200" w:type="dxa"/>
+            <w:noWrap/>
+            <w:hideMark/>
+          </w:tcPr>
+          <w:p>
+            <w:pPr>
+              <w:rPr>
+                <w:rFonts w:ascii="Calibri" w:eastAsia="Times New Roman" w:hAnsi="Calibri" w:cs="Times New Roman"/>
+                <w:b w:val="0"/>
+                <w:color w:val="000000"/>
+                <w:lang w:eastAsia="fr-FR"/>
+              </w:rPr>
+            </w:pPr>
+            <w:r>
+              <w:rPr>
+                <w:rFonts w:ascii="Calibri" w:eastAsia="Times New Roman" w:hAnsi="Calibri" w:cs="Times New Roman"/>
+                <w:b w:val="0"/>
+                <w:color w:val="000000"/>
+                <w:lang w:eastAsia="fr-FR"/>
+              </w:rPr>
+              <w:t>UC 1</w:t>
+            </w:r>
+          </w:p>
+        </w:tc>
+        <w:tc>
+          <w:tcPr>
+            <w:tcW w:w="4620" w:type="dxa"/>
+            <w:noWrap/>
+            <w:hideMark/>
+          </w:tcPr>
+          <w:p>
+            <w:pPr>
+              <w:cnfStyle w:val="000000000000" w:firstRow="0" w:lastRow="0" w:firstColumn="0" w:lastColumn="0" w:oddVBand="0" w:evenVBand="0" w:oddHBand="0" w:evenHBand="0" w:firstRowFirstColumn="0" w:firstRowLastColumn="0" w:lastRowFirstColumn="0" w:lastRowLastColumn="0"/>
+              <w:rPr>
+                <w:rFonts w:ascii="Calibri" w:eastAsia="Times New Roman" w:hAnsi="Calibri" w:cs="Times New Roman"/>
+                <w:color w:val="000000"/>
+                <w:lang w:eastAsia="fr-FR"/>
+              </w:rPr>
+            </w:pPr>
+            <w:r>
+              <w:rPr>
+                <w:rFonts w:ascii="Calibri" w:eastAsia="Times New Roman" w:hAnsi="Calibri" w:cs="Times New Roman"/>
+                <w:color w:val="000000"/>
+                <w:lang w:eastAsia="fr-FR"/>
+              </w:rPr>
+              <w:t>Affichage du plan en mode Invité</w:t>
+            </w:r>
+          </w:p>
+        </w:tc>
+        <w:tc>
+          <w:tcPr>
+            <w:tcW w:w="1200" w:type="dxa"/>
+            <w:noWrap/>
+            <w:hideMark/>
+          </w:tcPr>
+          <w:p>
+            <w:pPr>
+              <w:cnfStyle w:val="000000000000" w:firstRow="0" w:lastRow="0" w:firstColumn="0" w:lastColumn="0" w:oddVBand="0" w:evenVBand="0" w:oddHBand="0" w:evenHBand="0" w:firstRowFirstColumn="0" w:firstRowLastColumn="0" w:lastRowFirstColumn="0" w:lastRowLastColumn="0"/>
+              <w:rPr>
+                <w:rFonts w:ascii="Calibri" w:eastAsia="Times New Roman" w:hAnsi="Calibri" w:cs="Times New Roman"/>
+                <w:color w:val="000000"/>
+                <w:lang w:eastAsia="fr-FR"/>
+              </w:rPr>
+            </w:pPr>
+            <w:r>
+              <w:rPr>
+                <w:rFonts w:ascii="Calibri" w:eastAsia="Times New Roman" w:hAnsi="Calibri" w:cs="Times New Roman"/>
+                <w:color w:val="000000"/>
+                <w:lang w:eastAsia="fr-FR"/>
+              </w:rPr>
+              <w:t>UT 2</w:t>
+            </w:r>
+          </w:p>
+        </w:tc>
+      </w:tr>
+      <w:tr>
+        <w:trPr>
+          <w:cnfStyle w:val="000000100000" w:firstRow="0" w:lastRow="0" w:firstColumn="0" w:lastColumn="0" w:oddVBand="0" w:evenVBand="0" w:oddHBand="1" w:evenHBand="0" w:firstRowFirstColumn="0" w:firstRowLastColumn="0" w:lastRowFirstColumn="0" w:lastRowLastColumn="0"/>
+          <w:trHeight w:val="300"/>
+          <w:jc w:val="center"/>
+        </w:trPr>
+        <w:tc>
+          <w:tcPr>
+            <w:cnfStyle w:val="001000000000" w:firstRow="0" w:lastRow="0" w:firstColumn="1" w:lastColumn="0" w:oddVBand="0" w:evenVBand="0" w:oddHBand="0" w:evenHBand="0" w:firstRowFirstColumn="0" w:firstRowLastColumn="0" w:lastRowFirstColumn="0" w:lastRowLastColumn="0"/>
+            <w:tcW w:w="1200" w:type="dxa"/>
+            <w:noWrap/>
+            <w:hideMark/>
+          </w:tcPr>
+          <w:p>
+            <w:pPr>
+              <w:rPr>
+                <w:rFonts w:ascii="Calibri" w:eastAsia="Times New Roman" w:hAnsi="Calibri" w:cs="Times New Roman"/>
+                <w:b w:val="0"/>
+                <w:color w:val="000000"/>
+                <w:lang w:eastAsia="fr-FR"/>
+              </w:rPr>
+            </w:pPr>
+            <w:r>
+              <w:rPr>
+                <w:rFonts w:ascii="Calibri" w:eastAsia="Times New Roman" w:hAnsi="Calibri" w:cs="Times New Roman"/>
+                <w:b w:val="0"/>
+                <w:color w:val="000000"/>
+                <w:lang w:eastAsia="fr-FR"/>
+              </w:rPr>
+              <w:t>UC 2</w:t>
+            </w:r>
+          </w:p>
+        </w:tc>
+        <w:tc>
+          <w:tcPr>
+            <w:tcW w:w="4620" w:type="dxa"/>
+            <w:noWrap/>
+            <w:hideMark/>
+          </w:tcPr>
+          <w:p>
+            <w:pPr>
+              <w:cnfStyle w:val="000000100000" w:firstRow="0" w:lastRow="0" w:firstColumn="0" w:lastColumn="0" w:oddVBand="0" w:evenVBand="0" w:oddHBand="1" w:evenHBand="0" w:firstRowFirstColumn="0" w:firstRowLastColumn="0" w:lastRowFirstColumn="0" w:lastRowLastColumn="0"/>
+              <w:rPr>
+                <w:rFonts w:ascii="Calibri" w:eastAsia="Times New Roman" w:hAnsi="Calibri" w:cs="Times New Roman"/>
+                <w:color w:val="000000"/>
+                <w:lang w:eastAsia="fr-FR"/>
+              </w:rPr>
+            </w:pPr>
+            <w:r>
+              <w:rPr>
+                <w:rFonts w:ascii="Calibri" w:eastAsia="Times New Roman" w:hAnsi="Calibri" w:cs="Times New Roman"/>
+                <w:color w:val="000000"/>
+                <w:lang w:eastAsia="fr-FR"/>
+              </w:rPr>
+              <w:t>Affichage du menu d'ajout d'une alerte par type</w:t>
+            </w:r>
+          </w:p>
+        </w:tc>
+        <w:tc>
+          <w:tcPr>
+            <w:tcW w:w="1200" w:type="dxa"/>
+            <w:noWrap/>
+            <w:hideMark/>
+          </w:tcPr>
+          <w:p>
+            <w:pPr>
+              <w:cnfStyle w:val="000000100000" w:firstRow="0" w:lastRow="0" w:firstColumn="0" w:lastColumn="0" w:oddVBand="0" w:evenVBand="0" w:oddHBand="1" w:evenHBand="0" w:firstRowFirstColumn="0" w:firstRowLastColumn="0" w:lastRowFirstColumn="0" w:lastRowLastColumn="0"/>
+              <w:rPr>
+                <w:rFonts w:ascii="Calibri" w:eastAsia="Times New Roman" w:hAnsi="Calibri" w:cs="Times New Roman"/>
+                <w:color w:val="000000"/>
+                <w:lang w:eastAsia="fr-FR"/>
+              </w:rPr>
+            </w:pPr>
+            <w:r>
+              <w:rPr>
+                <w:rFonts w:ascii="Calibri" w:eastAsia="Times New Roman" w:hAnsi="Calibri" w:cs="Times New Roman"/>
+                <w:color w:val="000000"/>
+                <w:lang w:eastAsia="fr-FR"/>
+              </w:rPr>
+              <w:t>UT 3</w:t>
+            </w:r>
+          </w:p>
+        </w:tc>
+      </w:tr>
+      <w:tr>
+        <w:trPr>
+          <w:trHeight w:val="300"/>
+          <w:jc w:val="center"/>
+        </w:trPr>
+        <w:tc>
+          <w:tcPr>
+            <w:cnfStyle w:val="001000000000" w:firstRow="0" w:lastRow="0" w:firstColumn="1" w:lastColumn="0" w:oddVBand="0" w:evenVBand="0" w:oddHBand="0" w:evenHBand="0" w:firstRowFirstColumn="0" w:firstRowLastColumn="0" w:lastRowFirstColumn="0" w:lastRowLastColumn="0"/>
+            <w:tcW w:w="1200" w:type="dxa"/>
+            <w:noWrap/>
+            <w:hideMark/>
+          </w:tcPr>
+          <w:p>
+            <w:pPr>
+              <w:rPr>
+                <w:rFonts w:ascii="Calibri" w:eastAsia="Times New Roman" w:hAnsi="Calibri" w:cs="Times New Roman"/>
+                <w:b w:val="0"/>
+                <w:color w:val="000000"/>
+                <w:lang w:eastAsia="fr-FR"/>
+              </w:rPr>
+            </w:pPr>
+            <w:r>
+              <w:rPr>
+                <w:rFonts w:ascii="Calibri" w:eastAsia="Times New Roman" w:hAnsi="Calibri" w:cs="Times New Roman"/>
+                <w:b w:val="0"/>
+                <w:color w:val="000000"/>
+                <w:lang w:eastAsia="fr-FR"/>
+              </w:rPr>
+              <w:t>UC 3</w:t>
+            </w:r>
+          </w:p>
+        </w:tc>
+        <w:tc>
+          <w:tcPr>
+            <w:tcW w:w="4620" w:type="dxa"/>
+            <w:noWrap/>
+            <w:hideMark/>
+          </w:tcPr>
+          <w:p>
+            <w:pPr>
+              <w:cnfStyle w:val="000000000000" w:firstRow="0" w:lastRow="0" w:firstColumn="0" w:lastColumn="0" w:oddVBand="0" w:evenVBand="0" w:oddHBand="0" w:evenHBand="0" w:firstRowFirstColumn="0" w:firstRowLastColumn="0" w:lastRowFirstColumn="0" w:lastRowLastColumn="0"/>
+              <w:rPr>
+                <w:rFonts w:ascii="Calibri" w:eastAsia="Times New Roman" w:hAnsi="Calibri" w:cs="Times New Roman"/>
+                <w:color w:val="000000"/>
+                <w:lang w:eastAsia="fr-FR"/>
+              </w:rPr>
+            </w:pPr>
+            <w:r>
+              <w:rPr>
+                <w:rFonts w:ascii="Calibri" w:eastAsia="Times New Roman" w:hAnsi="Calibri" w:cs="Times New Roman"/>
+                <w:color w:val="000000"/>
+                <w:lang w:eastAsia="fr-FR"/>
+              </w:rPr>
+              <w:t>Affichage des alertes</w:t>
+            </w:r>
+          </w:p>
+        </w:tc>
+        <w:tc>
+          <w:tcPr>
+            <w:tcW w:w="1200" w:type="dxa"/>
+            <w:noWrap/>
+            <w:hideMark/>
+          </w:tcPr>
+          <w:p>
+            <w:pPr>
+              <w:cnfStyle w:val="000000000000" w:firstRow="0" w:lastRow="0" w:firstColumn="0" w:lastColumn="0" w:oddVBand="0" w:evenVBand="0" w:oddHBand="0" w:evenHBand="0" w:firstRowFirstColumn="0" w:firstRowLastColumn="0" w:lastRowFirstColumn="0" w:lastRowLastColumn="0"/>
+              <w:rPr>
+                <w:rFonts w:ascii="Calibri" w:eastAsia="Times New Roman" w:hAnsi="Calibri" w:cs="Times New Roman"/>
+                <w:color w:val="000000"/>
+                <w:lang w:eastAsia="fr-FR"/>
+              </w:rPr>
+            </w:pPr>
+            <w:r>
+              <w:rPr>
+                <w:rFonts w:ascii="Calibri" w:eastAsia="Times New Roman" w:hAnsi="Calibri" w:cs="Times New Roman"/>
+                <w:color w:val="000000"/>
+                <w:lang w:eastAsia="fr-FR"/>
+              </w:rPr>
+              <w:t>UT 4</w:t>
+            </w:r>
+          </w:p>
+        </w:tc>
+      </w:tr>
+      <w:tr>
+        <w:trPr>
+          <w:cnfStyle w:val="000000100000" w:firstRow="0" w:lastRow="0" w:firstColumn="0" w:lastColumn="0" w:oddVBand="0" w:evenVBand="0" w:oddHBand="1" w:evenHBand="0" w:firstRowFirstColumn="0" w:firstRowLastColumn="0" w:lastRowFirstColumn="0" w:lastRowLastColumn="0"/>
+          <w:trHeight w:val="300"/>
+          <w:jc w:val="center"/>
+        </w:trPr>
+        <w:tc>
+          <w:tcPr>
+            <w:cnfStyle w:val="001000000000" w:firstRow="0" w:lastRow="0" w:firstColumn="1" w:lastColumn="0" w:oddVBand="0" w:evenVBand="0" w:oddHBand="0" w:evenHBand="0" w:firstRowFirstColumn="0" w:firstRowLastColumn="0" w:lastRowFirstColumn="0" w:lastRowLastColumn="0"/>
+            <w:tcW w:w="1200" w:type="dxa"/>
+            <w:noWrap/>
+            <w:hideMark/>
+          </w:tcPr>
+          <w:p>
+            <w:pPr>
+              <w:rPr>
+                <w:rFonts w:ascii="Calibri" w:eastAsia="Times New Roman" w:hAnsi="Calibri" w:cs="Times New Roman"/>
+                <w:b w:val="0"/>
+                <w:color w:val="000000"/>
+                <w:lang w:eastAsia="fr-FR"/>
+              </w:rPr>
+            </w:pPr>
+            <w:r>
+              <w:rPr>
+                <w:rFonts w:ascii="Calibri" w:eastAsia="Times New Roman" w:hAnsi="Calibri" w:cs="Times New Roman"/>
+                <w:b w:val="0"/>
+                <w:color w:val="000000"/>
+                <w:lang w:eastAsia="fr-FR"/>
+              </w:rPr>
+              <w:t>UC 4</w:t>
+            </w:r>
+          </w:p>
+        </w:tc>
+        <w:tc>
+          <w:tcPr>
+            <w:tcW w:w="4620" w:type="dxa"/>
+            <w:noWrap/>
+            <w:hideMark/>
+          </w:tcPr>
+          <w:p>
+            <w:pPr>
+              <w:cnfStyle w:val="000000100000" w:firstRow="0" w:lastRow="0" w:firstColumn="0" w:lastColumn="0" w:oddVBand="0" w:evenVBand="0" w:oddHBand="1" w:evenHBand="0" w:firstRowFirstColumn="0" w:firstRowLastColumn="0" w:lastRowFirstColumn="0" w:lastRowLastColumn="0"/>
+              <w:rPr>
+                <w:rFonts w:ascii="Calibri" w:eastAsia="Times New Roman" w:hAnsi="Calibri" w:cs="Times New Roman"/>
+                <w:color w:val="000000"/>
+                <w:lang w:eastAsia="fr-FR"/>
+              </w:rPr>
+            </w:pPr>
+            <w:r>
+              <w:rPr>
+                <w:rFonts w:ascii="Calibri" w:eastAsia="Times New Roman" w:hAnsi="Calibri" w:cs="Times New Roman"/>
+                <w:color w:val="000000"/>
+                <w:lang w:eastAsia="fr-FR"/>
+              </w:rPr>
+              <w:t>Création d'une alerte anonyme</w:t>
+            </w:r>
+          </w:p>
+        </w:tc>
+        <w:tc>
+          <w:tcPr>
+            <w:tcW w:w="1200" w:type="dxa"/>
+            <w:noWrap/>
+            <w:hideMark/>
+          </w:tcPr>
+          <w:p>
+            <w:pPr>
+              <w:cnfStyle w:val="000000100000" w:firstRow="0" w:lastRow="0" w:firstColumn="0" w:lastColumn="0" w:oddVBand="0" w:evenVBand="0" w:oddHBand="1" w:evenHBand="0" w:firstRowFirstColumn="0" w:firstRowLastColumn="0" w:lastRowFirstColumn="0" w:lastRowLastColumn="0"/>
+              <w:rPr>
+                <w:rFonts w:ascii="Calibri" w:eastAsia="Times New Roman" w:hAnsi="Calibri" w:cs="Times New Roman"/>
+                <w:color w:val="000000"/>
+                <w:lang w:eastAsia="fr-FR"/>
+              </w:rPr>
+            </w:pPr>
+            <w:r>
+              <w:rPr>
+                <w:rFonts w:ascii="Calibri" w:eastAsia="Times New Roman" w:hAnsi="Calibri" w:cs="Times New Roman"/>
+                <w:color w:val="000000"/>
+                <w:lang w:eastAsia="fr-FR"/>
+              </w:rPr>
+              <w:t>UT 5</w:t>
+            </w:r>
+          </w:p>
+        </w:tc>
+      </w:tr>
+      <w:tr>
+        <w:trPr>
+          <w:trHeight w:val="300"/>
+          <w:jc w:val="center"/>
+        </w:trPr>
+        <w:tc>
+          <w:tcPr>
+            <w:cnfStyle w:val="001000000000" w:firstRow="0" w:lastRow="0" w:firstColumn="1" w:lastColumn="0" w:oddVBand="0" w:evenVBand="0" w:oddHBand="0" w:evenHBand="0" w:firstRowFirstColumn="0" w:firstRowLastColumn="0" w:lastRowFirstColumn="0" w:lastRowLastColumn="0"/>
+            <w:tcW w:w="1200" w:type="dxa"/>
+            <w:noWrap/>
+            <w:hideMark/>
+          </w:tcPr>
+          <w:p>
+            <w:pPr>
+              <w:rPr>
+                <w:rFonts w:ascii="Calibri" w:eastAsia="Times New Roman" w:hAnsi="Calibri" w:cs="Times New Roman"/>
+                <w:b w:val="0"/>
+                <w:color w:val="000000"/>
+                <w:lang w:eastAsia="fr-FR"/>
+              </w:rPr>
+            </w:pPr>
+            <w:r>
+              <w:rPr>
+                <w:rFonts w:ascii="Calibri" w:eastAsia="Times New Roman" w:hAnsi="Calibri" w:cs="Times New Roman"/>
+                <w:b w:val="0"/>
+                <w:color w:val="000000"/>
+                <w:lang w:eastAsia="fr-FR"/>
+              </w:rPr>
+              <w:t>UC 5</w:t>
+            </w:r>
+          </w:p>
+        </w:tc>
+        <w:tc>
+          <w:tcPr>
+            <w:tcW w:w="4620" w:type="dxa"/>
+            <w:noWrap/>
+            <w:hideMark/>
+          </w:tcPr>
+          <w:p>
+            <w:pPr>
+              <w:cnfStyle w:val="000000000000" w:firstRow="0" w:lastRow="0" w:firstColumn="0" w:lastColumn="0" w:oddVBand="0" w:evenVBand="0" w:oddHBand="0" w:evenHBand="0" w:firstRowFirstColumn="0" w:firstRowLastColumn="0" w:lastRowFirstColumn="0" w:lastRowLastColumn="0"/>
+              <w:rPr>
+                <w:rFonts w:ascii="Calibri" w:eastAsia="Times New Roman" w:hAnsi="Calibri" w:cs="Times New Roman"/>
+                <w:color w:val="000000"/>
+                <w:lang w:eastAsia="fr-FR"/>
+              </w:rPr>
+            </w:pPr>
+            <w:r>
+              <w:rPr>
+                <w:rFonts w:ascii="Calibri" w:eastAsia="Times New Roman" w:hAnsi="Calibri" w:cs="Times New Roman"/>
+                <w:color w:val="000000"/>
+                <w:lang w:eastAsia="fr-FR"/>
+              </w:rPr>
+              <w:t>Création de l'itinéraire</w:t>
+            </w:r>
+          </w:p>
+        </w:tc>
+        <w:tc>
+          <w:tcPr>
+            <w:tcW w:w="1200" w:type="dxa"/>
+            <w:noWrap/>
+            <w:hideMark/>
+          </w:tcPr>
+          <w:p>
+            <w:pPr>
+              <w:cnfStyle w:val="000000000000" w:firstRow="0" w:lastRow="0" w:firstColumn="0" w:lastColumn="0" w:oddVBand="0" w:evenVBand="0" w:oddHBand="0" w:evenHBand="0" w:firstRowFirstColumn="0" w:firstRowLastColumn="0" w:lastRowFirstColumn="0" w:lastRowLastColumn="0"/>
+              <w:rPr>
+                <w:rFonts w:ascii="Calibri" w:eastAsia="Times New Roman" w:hAnsi="Calibri" w:cs="Times New Roman"/>
+                <w:color w:val="000000"/>
+                <w:lang w:eastAsia="fr-FR"/>
+              </w:rPr>
+            </w:pPr>
+            <w:r>
+              <w:rPr>
+                <w:rFonts w:ascii="Calibri" w:eastAsia="Times New Roman" w:hAnsi="Calibri" w:cs="Times New Roman"/>
+                <w:color w:val="000000"/>
+                <w:lang w:eastAsia="fr-FR"/>
+              </w:rPr>
+              <w:t>UT 6</w:t>
+            </w:r>
+          </w:p>
+        </w:tc>
+      </w:tr>
+      <w:tr>
+        <w:trPr>
+          <w:cnfStyle w:val="000000100000" w:firstRow="0" w:lastRow="0" w:firstColumn="0" w:lastColumn="0" w:oddVBand="0" w:evenVBand="0" w:oddHBand="1" w:evenHBand="0" w:firstRowFirstColumn="0" w:firstRowLastColumn="0" w:lastRowFirstColumn="0" w:lastRowLastColumn="0"/>
+          <w:trHeight w:val="300"/>
+          <w:jc w:val="center"/>
+        </w:trPr>
+        <w:tc>
+          <w:tcPr>
+            <w:cnfStyle w:val="001000000000" w:firstRow="0" w:lastRow="0" w:firstColumn="1" w:lastColumn="0" w:oddVBand="0" w:evenVBand="0" w:oddHBand="0" w:evenHBand="0" w:firstRowFirstColumn="0" w:firstRowLastColumn="0" w:lastRowFirstColumn="0" w:lastRowLastColumn="0"/>
+            <w:tcW w:w="1200" w:type="dxa"/>
+            <w:noWrap/>
+            <w:hideMark/>
+          </w:tcPr>
+          <w:p>
+            <w:pPr>
+              <w:rPr>
+                <w:rFonts w:ascii="Calibri" w:eastAsia="Times New Roman" w:hAnsi="Calibri" w:cs="Times New Roman"/>
+                <w:b w:val="0"/>
+                <w:color w:val="000000"/>
+                <w:lang w:eastAsia="fr-FR"/>
+              </w:rPr>
+            </w:pPr>
+            <w:r>
+              <w:rPr>
+                <w:rFonts w:ascii="Calibri" w:eastAsia="Times New Roman" w:hAnsi="Calibri" w:cs="Times New Roman"/>
+                <w:b w:val="0"/>
+                <w:color w:val="000000"/>
+                <w:lang w:eastAsia="fr-FR"/>
+              </w:rPr>
+              <w:t>UC 6</w:t>
+            </w:r>
+          </w:p>
+        </w:tc>
+        <w:tc>
+          <w:tcPr>
+            <w:tcW w:w="4620" w:type="dxa"/>
+            <w:noWrap/>
+            <w:hideMark/>
+          </w:tcPr>
+          <w:p>
+            <w:pPr>
+              <w:cnfStyle w:val="000000100000" w:firstRow="0" w:lastRow="0" w:firstColumn="0" w:lastColumn="0" w:oddVBand="0" w:evenVBand="0" w:oddHBand="1" w:evenHBand="0" w:firstRowFirstColumn="0" w:firstRowLastColumn="0" w:lastRowFirstColumn="0" w:lastRowLastColumn="0"/>
+              <w:rPr>
+                <w:rFonts w:ascii="Calibri" w:eastAsia="Times New Roman" w:hAnsi="Calibri" w:cs="Times New Roman"/>
+                <w:color w:val="000000"/>
+                <w:lang w:eastAsia="fr-FR"/>
+              </w:rPr>
+            </w:pPr>
+            <w:r>
+              <w:rPr>
+                <w:rFonts w:ascii="Calibri" w:eastAsia="Times New Roman" w:hAnsi="Calibri" w:cs="Times New Roman"/>
+                <w:color w:val="000000"/>
+                <w:lang w:eastAsia="fr-FR"/>
+              </w:rPr>
+              <w:t>Affichage du trajet</w:t>
+            </w:r>
+          </w:p>
+        </w:tc>
+        <w:tc>
+          <w:tcPr>
+            <w:tcW w:w="1200" w:type="dxa"/>
+            <w:noWrap/>
+            <w:hideMark/>
+          </w:tcPr>
+          <w:p>
+            <w:pPr>
+              <w:cnfStyle w:val="000000100000" w:firstRow="0" w:lastRow="0" w:firstColumn="0" w:lastColumn="0" w:oddVBand="0" w:evenVBand="0" w:oddHBand="1" w:evenHBand="0" w:firstRowFirstColumn="0" w:firstRowLastColumn="0" w:lastRowFirstColumn="0" w:lastRowLastColumn="0"/>
+              <w:rPr>
+                <w:rFonts w:ascii="Calibri" w:eastAsia="Times New Roman" w:hAnsi="Calibri" w:cs="Times New Roman"/>
+                <w:color w:val="000000"/>
+                <w:lang w:eastAsia="fr-FR"/>
+              </w:rPr>
+            </w:pPr>
+            <w:r>
+              <w:rPr>
+                <w:rFonts w:ascii="Calibri" w:eastAsia="Times New Roman" w:hAnsi="Calibri" w:cs="Times New Roman"/>
+                <w:color w:val="000000"/>
+                <w:lang w:eastAsia="fr-FR"/>
+              </w:rPr>
+              <w:t>UT 7</w:t>
+            </w:r>
+          </w:p>
+        </w:tc>
+      </w:tr>
+      <w:tr>
+        <w:trPr>
+          <w:trHeight w:val="300"/>
+          <w:jc w:val="center"/>
+        </w:trPr>
+        <w:tc>
+          <w:tcPr>
+            <w:cnfStyle w:val="001000000000" w:firstRow="0" w:lastRow="0" w:firstColumn="1" w:lastColumn="0" w:oddVBand="0" w:evenVBand="0" w:oddHBand="0" w:evenHBand="0" w:firstRowFirstColumn="0" w:firstRowLastColumn="0" w:lastRowFirstColumn="0" w:lastRowLastColumn="0"/>
+            <w:tcW w:w="1200" w:type="dxa"/>
+            <w:noWrap/>
+            <w:hideMark/>
+          </w:tcPr>
+          <w:p>
+            <w:pPr>
+              <w:rPr>
+                <w:rFonts w:ascii="Calibri" w:eastAsia="Times New Roman" w:hAnsi="Calibri" w:cs="Times New Roman"/>
+                <w:b w:val="0"/>
+                <w:color w:val="000000"/>
+                <w:lang w:eastAsia="fr-FR"/>
+              </w:rPr>
+            </w:pPr>
+            <w:r>
+              <w:rPr>
+                <w:rFonts w:ascii="Calibri" w:eastAsia="Times New Roman" w:hAnsi="Calibri" w:cs="Times New Roman"/>
+                <w:b w:val="0"/>
+                <w:color w:val="000000"/>
+                <w:lang w:eastAsia="fr-FR"/>
+              </w:rPr>
+              <w:t>UC 7</w:t>
+            </w:r>
+          </w:p>
+        </w:tc>
+        <w:tc>
+          <w:tcPr>
+            <w:tcW w:w="4620" w:type="dxa"/>
+            <w:noWrap/>
+            <w:hideMark/>
+          </w:tcPr>
+          <w:p>
+            <w:pPr>
+              <w:cnfStyle w:val="000000000000" w:firstRow="0" w:lastRow="0" w:firstColumn="0" w:lastColumn="0" w:oddVBand="0" w:evenVBand="0" w:oddHBand="0" w:evenHBand="0" w:firstRowFirstColumn="0" w:firstRowLastColumn="0" w:lastRowFirstColumn="0" w:lastRowLastColumn="0"/>
+              <w:rPr>
+                <w:rFonts w:ascii="Calibri" w:eastAsia="Times New Roman" w:hAnsi="Calibri" w:cs="Times New Roman"/>
+                <w:color w:val="000000"/>
+                <w:lang w:eastAsia="fr-FR"/>
+              </w:rPr>
+            </w:pPr>
+            <w:r>
+              <w:rPr>
+                <w:rFonts w:ascii="Calibri" w:eastAsia="Times New Roman" w:hAnsi="Calibri" w:cs="Times New Roman"/>
+                <w:color w:val="000000"/>
+                <w:lang w:eastAsia="fr-FR"/>
+              </w:rPr>
+              <w:t>Identification d'un utilisateur</w:t>
+            </w:r>
+          </w:p>
+        </w:tc>
+        <w:tc>
+          <w:tcPr>
+            <w:tcW w:w="1200" w:type="dxa"/>
+            <w:noWrap/>
+            <w:hideMark/>
+          </w:tcPr>
+          <w:p>
+            <w:pPr>
+              <w:cnfStyle w:val="000000000000" w:firstRow="0" w:lastRow="0" w:firstColumn="0" w:lastColumn="0" w:oddVBand="0" w:evenVBand="0" w:oddHBand="0" w:evenHBand="0" w:firstRowFirstColumn="0" w:firstRowLastColumn="0" w:lastRowFirstColumn="0" w:lastRowLastColumn="0"/>
+              <w:rPr>
+                <w:rFonts w:ascii="Calibri" w:eastAsia="Times New Roman" w:hAnsi="Calibri" w:cs="Times New Roman"/>
+                <w:color w:val="000000"/>
+                <w:lang w:eastAsia="fr-FR"/>
+              </w:rPr>
+            </w:pPr>
+            <w:r>
+              <w:rPr>
+                <w:rFonts w:ascii="Calibri" w:eastAsia="Times New Roman" w:hAnsi="Calibri" w:cs="Times New Roman"/>
+                <w:color w:val="000000"/>
+                <w:lang w:eastAsia="fr-FR"/>
+              </w:rPr>
+              <w:t>UT 8</w:t>
+            </w:r>
+          </w:p>
+        </w:tc>
+      </w:tr>
+      <w:tr>
+        <w:trPr>
+          <w:cnfStyle w:val="000000100000" w:firstRow="0" w:lastRow="0" w:firstColumn="0" w:lastColumn="0" w:oddVBand="0" w:evenVBand="0" w:oddHBand="1" w:evenHBand="0" w:firstRowFirstColumn="0" w:firstRowLastColumn="0" w:lastRowFirstColumn="0" w:lastRowLastColumn="0"/>
+          <w:trHeight w:val="300"/>
+          <w:jc w:val="center"/>
+        </w:trPr>
+        <w:tc>
+          <w:tcPr>
+            <w:cnfStyle w:val="001000000000" w:firstRow="0" w:lastRow="0" w:firstColumn="1" w:lastColumn="0" w:oddVBand="0" w:evenVBand="0" w:oddHBand="0" w:evenHBand="0" w:firstRowFirstColumn="0" w:firstRowLastColumn="0" w:lastRowFirstColumn="0" w:lastRowLastColumn="0"/>
+            <w:tcW w:w="1200" w:type="dxa"/>
+            <w:noWrap/>
+            <w:hideMark/>
+          </w:tcPr>
+          <w:p>
+            <w:pPr>
+              <w:rPr>
+                <w:rFonts w:ascii="Calibri" w:eastAsia="Times New Roman" w:hAnsi="Calibri" w:cs="Times New Roman"/>
+                <w:b w:val="0"/>
+                <w:color w:val="000000"/>
+                <w:lang w:eastAsia="fr-FR"/>
+              </w:rPr>
+            </w:pPr>
+            <w:r>
+              <w:rPr>
+                <w:rFonts w:ascii="Calibri" w:eastAsia="Times New Roman" w:hAnsi="Calibri" w:cs="Times New Roman"/>
+                <w:b w:val="0"/>
+                <w:color w:val="000000"/>
+                <w:lang w:eastAsia="fr-FR"/>
+              </w:rPr>
+              <w:t>UC 8</w:t>
+            </w:r>
+          </w:p>
+        </w:tc>
+        <w:tc>
+          <w:tcPr>
+            <w:tcW w:w="4620" w:type="dxa"/>
+            <w:noWrap/>
+            <w:hideMark/>
+          </w:tcPr>
+          <w:p>
+            <w:pPr>
+              <w:cnfStyle w:val="000000100000" w:firstRow="0" w:lastRow="0" w:firstColumn="0" w:lastColumn="0" w:oddVBand="0" w:evenVBand="0" w:oddHBand="1" w:evenHBand="0" w:firstRowFirstColumn="0" w:firstRowLastColumn="0" w:lastRowFirstColumn="0" w:lastRowLastColumn="0"/>
+              <w:rPr>
+                <w:rFonts w:ascii="Calibri" w:eastAsia="Times New Roman" w:hAnsi="Calibri" w:cs="Times New Roman"/>
+                <w:color w:val="000000"/>
+                <w:lang w:eastAsia="fr-FR"/>
+              </w:rPr>
+            </w:pPr>
+            <w:r>
+              <w:rPr>
+                <w:rFonts w:ascii="Calibri" w:eastAsia="Times New Roman" w:hAnsi="Calibri" w:cs="Times New Roman"/>
+                <w:color w:val="000000"/>
+                <w:lang w:eastAsia="fr-FR"/>
+              </w:rPr>
+              <w:t>Affichage du plan en mode Identifié</w:t>
+            </w:r>
+          </w:p>
+        </w:tc>
+        <w:tc>
+          <w:tcPr>
+            <w:tcW w:w="1200" w:type="dxa"/>
+            <w:noWrap/>
+            <w:hideMark/>
+          </w:tcPr>
+          <w:p>
+            <w:pPr>
+              <w:cnfStyle w:val="000000100000" w:firstRow="0" w:lastRow="0" w:firstColumn="0" w:lastColumn="0" w:oddVBand="0" w:evenVBand="0" w:oddHBand="1" w:evenHBand="0" w:firstRowFirstColumn="0" w:firstRowLastColumn="0" w:lastRowFirstColumn="0" w:lastRowLastColumn="0"/>
+              <w:rPr>
+                <w:rFonts w:ascii="Calibri" w:eastAsia="Times New Roman" w:hAnsi="Calibri" w:cs="Times New Roman"/>
+                <w:color w:val="000000"/>
+                <w:lang w:eastAsia="fr-FR"/>
+              </w:rPr>
+            </w:pPr>
+            <w:r>
+              <w:rPr>
+                <w:rFonts w:ascii="Calibri" w:eastAsia="Times New Roman" w:hAnsi="Calibri" w:cs="Times New Roman"/>
+                <w:color w:val="000000"/>
+                <w:lang w:eastAsia="fr-FR"/>
+              </w:rPr>
+              <w:t>UT 9</w:t>
+            </w:r>
+          </w:p>
+        </w:tc>
+      </w:tr>
+      <w:tr>
+        <w:trPr>
+          <w:trHeight w:val="300"/>
+          <w:jc w:val="center"/>
+        </w:trPr>
+        <w:tc>
+          <w:tcPr>
+            <w:cnfStyle w:val="001000000000" w:firstRow="0" w:lastRow="0" w:firstColumn="1" w:lastColumn="0" w:oddVBand="0" w:evenVBand="0" w:oddHBand="0" w:evenHBand="0" w:firstRowFirstColumn="0" w:firstRowLastColumn="0" w:lastRowFirstColumn="0" w:lastRowLastColumn="0"/>
+            <w:tcW w:w="1200" w:type="dxa"/>
+            <w:noWrap/>
+            <w:hideMark/>
+          </w:tcPr>
+          <w:p>
+            <w:pPr>
+              <w:rPr>
+                <w:rFonts w:ascii="Calibri" w:eastAsia="Times New Roman" w:hAnsi="Calibri" w:cs="Times New Roman"/>
+                <w:b w:val="0"/>
+                <w:color w:val="000000"/>
+                <w:lang w:eastAsia="fr-FR"/>
+              </w:rPr>
+            </w:pPr>
+            <w:r>
+              <w:rPr>
+                <w:rFonts w:ascii="Calibri" w:eastAsia="Times New Roman" w:hAnsi="Calibri" w:cs="Times New Roman"/>
+                <w:b w:val="0"/>
+                <w:color w:val="000000"/>
+                <w:lang w:eastAsia="fr-FR"/>
+              </w:rPr>
+              <w:t>UC 9</w:t>
+            </w:r>
+          </w:p>
+        </w:tc>
+        <w:tc>
+          <w:tcPr>
+            <w:tcW w:w="4620" w:type="dxa"/>
+            <w:noWrap/>
+            <w:hideMark/>
+          </w:tcPr>
+          <w:p>
+            <w:pPr>
+              <w:cnfStyle w:val="000000000000" w:firstRow="0" w:lastRow="0" w:firstColumn="0" w:lastColumn="0" w:oddVBand="0" w:evenVBand="0" w:oddHBand="0" w:evenHBand="0" w:firstRowFirstColumn="0" w:firstRowLastColumn="0" w:lastRowFirstColumn="0" w:lastRowLastColumn="0"/>
+              <w:rPr>
+                <w:rFonts w:ascii="Calibri" w:eastAsia="Times New Roman" w:hAnsi="Calibri" w:cs="Times New Roman"/>
+                <w:color w:val="000000"/>
+                <w:lang w:eastAsia="fr-FR"/>
+              </w:rPr>
+            </w:pPr>
+            <w:r>
+              <w:rPr>
+                <w:rFonts w:ascii="Calibri" w:eastAsia="Times New Roman" w:hAnsi="Calibri" w:cs="Times New Roman"/>
+                <w:color w:val="000000"/>
+                <w:lang w:eastAsia="fr-FR"/>
+              </w:rPr>
+              <w:t>Création d'une alerte en mode Identifié</w:t>
+            </w:r>
+          </w:p>
+        </w:tc>
+        <w:tc>
+          <w:tcPr>
+            <w:tcW w:w="1200" w:type="dxa"/>
+            <w:noWrap/>
+            <w:hideMark/>
+          </w:tcPr>
+          <w:p>
+            <w:pPr>
+              <w:cnfStyle w:val="000000000000" w:firstRow="0" w:lastRow="0" w:firstColumn="0" w:lastColumn="0" w:oddVBand="0" w:evenVBand="0" w:oddHBand="0" w:evenHBand="0" w:firstRowFirstColumn="0" w:firstRowLastColumn="0" w:lastRowFirstColumn="0" w:lastRowLastColumn="0"/>
+              <w:rPr>
+                <w:rFonts w:ascii="Calibri" w:eastAsia="Times New Roman" w:hAnsi="Calibri" w:cs="Times New Roman"/>
+                <w:color w:val="000000"/>
+                <w:lang w:eastAsia="fr-FR"/>
+              </w:rPr>
+            </w:pPr>
+            <w:r>
+              <w:rPr>
+                <w:rFonts w:ascii="Calibri" w:eastAsia="Times New Roman" w:hAnsi="Calibri" w:cs="Times New Roman"/>
+                <w:color w:val="000000"/>
+                <w:lang w:eastAsia="fr-FR"/>
+              </w:rPr>
+              <w:t>UT 10</w:t>
+            </w:r>
+          </w:p>
+        </w:tc>
+      </w:tr>
+    </w:tbl>
     <w:p/>
     <w:p>
       <w:pPr>
@@ -2890,14 +3830,6 @@
         <w:ind w:firstLine="708"/>
       </w:pPr>
     </w:p>
-    <w:p/>
-    <w:p/>
-    <w:p/>
-    <w:p/>
-    <w:p/>
-    <w:p/>
-    <w:p/>
-    <w:p/>
     <w:p/>
     <w:p/>
     <w:p/>
@@ -3456,6 +4388,7 @@
         <w:docPartUnique/>
       </w:docPartObj>
     </w:sdtPr>
+    <w:sdtEndPr/>
     <w:sdtContent>
       <w:p>
         <w:pPr>
@@ -3523,6 +4456,10 @@
       <w:pStyle w:val="En-tte"/>
     </w:pPr>
     <w:r>
+      <w:rPr>
+        <w:noProof/>
+        <w:lang w:eastAsia="fr-FR"/>
+      </w:rPr>
       <w:drawing>
         <wp:inline distT="0" distB="0" distL="0" distR="0" wp14:anchorId="4675A475" wp14:editId="2A3300D6">
           <wp:extent cx="1905000" cy="994410"/>
@@ -4665,6 +5602,7 @@
     <w:lsdException w:name="HTML Sample" w:semiHidden="1" w:unhideWhenUsed="1"/>
     <w:lsdException w:name="HTML Typewriter" w:semiHidden="1" w:unhideWhenUsed="1"/>
     <w:lsdException w:name="HTML Variable" w:semiHidden="1" w:unhideWhenUsed="1"/>
+    <w:lsdException w:name="Normal Table" w:semiHidden="1" w:unhideWhenUsed="1"/>
     <w:lsdException w:name="annotation subject" w:semiHidden="1" w:unhideWhenUsed="1"/>
     <w:lsdException w:name="No List" w:semiHidden="1" w:unhideWhenUsed="1"/>
     <w:lsdException w:name="Outline List 1" w:semiHidden="1" w:unhideWhenUsed="1"/>
@@ -4709,6 +5647,7 @@
     <w:lsdException w:name="Table Professional" w:semiHidden="1" w:unhideWhenUsed="1"/>
     <w:lsdException w:name="Table Subtle 1" w:semiHidden="1" w:unhideWhenUsed="1"/>
     <w:lsdException w:name="Table Subtle 2" w:semiHidden="1" w:unhideWhenUsed="1"/>
+    <w:lsdException w:name="Table Web 1" w:semiHidden="1" w:unhideWhenUsed="1"/>
     <w:lsdException w:name="Table Web 2" w:semiHidden="1" w:unhideWhenUsed="1"/>
     <w:lsdException w:name="Table Web 3" w:semiHidden="1" w:unhideWhenUsed="1"/>
     <w:lsdException w:name="Balloon Text" w:semiHidden="1" w:unhideWhenUsed="1"/>
@@ -4983,6 +5922,7 @@
   <w:style w:type="character" w:default="1" w:styleId="Policepardfaut">
     <w:name w:val="Default Paragraph Font"/>
     <w:uiPriority w:val="1"/>
+    <w:semiHidden/>
     <w:unhideWhenUsed/>
   </w:style>
   <w:style w:type="table" w:default="1" w:styleId="TableauNormal">
@@ -5191,544 +6131,83 @@
       <w:u w:val="single"/>
     </w:rPr>
   </w:style>
-</w:styles>
-</file>
-
-<file path=word/glossary/document.xml><?xml version="1.0" encoding="utf-8"?>
-<w:glossaryDocument xmlns:wpc="http://schemas.microsoft.com/office/word/2010/wordprocessingCanvas" xmlns:cx="http://schemas.microsoft.com/office/drawing/2014/chartex" xmlns:cx1="http://schemas.microsoft.com/office/drawing/2015/9/8/chartex" xmlns:cx2="http://schemas.microsoft.com/office/drawing/2015/10/21/chartex" xmlns:cx3="http://schemas.microsoft.com/office/drawing/2016/5/9/chartex" xmlns:cx4="http://schemas.microsoft.com/office/drawing/2016/5/10/chartex" xmlns:cx5="http://schemas.microsoft.com/office/drawing/2016/5/11/chartex" xmlns:mc="http://schemas.openxmlformats.org/markup-compatibility/2006" xmlns:o="urn:schemas-microsoft-com:office:office" xmlns:r="http://schemas.openxmlformats.org/officeDocument/2006/relationships" xmlns:m="http://schemas.openxmlformats.org/officeDocument/2006/math" xmlns:v="urn:schemas-microsoft-com:vml" xmlns:wp14="http://schemas.microsoft.com/office/word/2010/wordprocessingDrawing" xmlns:wp="http://schemas.openxmlformats.org/drawingml/2006/wordprocessingDrawing" xmlns:w10="urn:schemas-microsoft-com:office:word" xmlns:w="http://schemas.openxmlformats.org/wordprocessingml/2006/main" xmlns:w14="http://schemas.microsoft.com/office/word/2010/wordml" xmlns:w15="http://schemas.microsoft.com/office/word/2012/wordml" xmlns:w16se="http://schemas.microsoft.com/office/word/2015/wordml/symex" xmlns:wpg="http://schemas.microsoft.com/office/word/2010/wordprocessingGroup" xmlns:wpi="http://schemas.microsoft.com/office/word/2010/wordprocessingInk" xmlns:wne="http://schemas.microsoft.com/office/word/2006/wordml" xmlns:wps="http://schemas.microsoft.com/office/word/2010/wordprocessingShape" mc:Ignorable="w14 w15 w16se wp14"/>
-</file>
-
-<file path=word/glossary/fontTable.xml><?xml version="1.0" encoding="utf-8"?>
-<w:fonts xmlns:mc="http://schemas.openxmlformats.org/markup-compatibility/2006" xmlns:r="http://schemas.openxmlformats.org/officeDocument/2006/relationships" xmlns:w="http://schemas.openxmlformats.org/wordprocessingml/2006/main" xmlns:w14="http://schemas.microsoft.com/office/word/2010/wordml" xmlns:w15="http://schemas.microsoft.com/office/word/2012/wordml" xmlns:w16se="http://schemas.microsoft.com/office/word/2015/wordml/symex" mc:Ignorable="w14 w15 w16se">
-  <w:font w:name="Calibri">
-    <w:panose1 w:val="020F0502020204030204"/>
-    <w:charset w:val="00"/>
-    <w:family w:val="swiss"/>
-    <w:pitch w:val="variable"/>
-    <w:sig w:usb0="E00002FF" w:usb1="4000ACFF" w:usb2="00000001" w:usb3="00000000" w:csb0="0000019F" w:csb1="00000000"/>
-  </w:font>
-  <w:font w:name="Times New Roman">
-    <w:panose1 w:val="02020603050405020304"/>
-    <w:charset w:val="00"/>
-    <w:family w:val="roman"/>
-    <w:pitch w:val="variable"/>
-    <w:sig w:usb0="E0002AFF" w:usb1="C0007843" w:usb2="00000009" w:usb3="00000000" w:csb0="000001FF" w:csb1="00000000"/>
-  </w:font>
-  <w:font w:name="Courier New">
-    <w:panose1 w:val="02070309020205020404"/>
-    <w:charset w:val="00"/>
-    <w:family w:val="modern"/>
-    <w:pitch w:val="fixed"/>
-    <w:sig w:usb0="E0002AFF" w:usb1="C0007843" w:usb2="00000009" w:usb3="00000000" w:csb0="000001FF" w:csb1="00000000"/>
-  </w:font>
-  <w:font w:name="Wingdings">
-    <w:panose1 w:val="05000000000000000000"/>
-    <w:charset w:val="02"/>
-    <w:family w:val="auto"/>
-    <w:pitch w:val="variable"/>
-    <w:sig w:usb0="00000000" w:usb1="10000000" w:usb2="00000000" w:usb3="00000000" w:csb0="80000000" w:csb1="00000000"/>
-  </w:font>
-  <w:font w:name="Symbol">
-    <w:panose1 w:val="05050102010706020507"/>
-    <w:charset w:val="02"/>
-    <w:family w:val="roman"/>
-    <w:pitch w:val="variable"/>
-    <w:sig w:usb0="00000000" w:usb1="10000000" w:usb2="00000000" w:usb3="00000000" w:csb0="80000000" w:csb1="00000000"/>
-  </w:font>
-  <w:font w:name="Calibri Light">
-    <w:panose1 w:val="020F0302020204030204"/>
-    <w:charset w:val="00"/>
-    <w:family w:val="swiss"/>
-    <w:pitch w:val="variable"/>
-    <w:sig w:usb0="A00002EF" w:usb1="4000207B" w:usb2="00000000" w:usb3="00000000" w:csb0="0000019F" w:csb1="00000000"/>
-  </w:font>
-</w:fonts>
-</file>
-
-<file path=word/glossary/settings.xml><?xml version="1.0" encoding="utf-8"?>
-<w:settings xmlns:mc="http://schemas.openxmlformats.org/markup-compatibility/2006" xmlns:o="urn:schemas-microsoft-com:office:office" xmlns:r="http://schemas.openxmlformats.org/officeDocument/2006/relationships" xmlns:m="http://schemas.openxmlformats.org/officeDocument/2006/math" xmlns:v="urn:schemas-microsoft-com:vml" xmlns:w10="urn:schemas-microsoft-com:office:word" xmlns:w="http://schemas.openxmlformats.org/wordprocessingml/2006/main" xmlns:w14="http://schemas.microsoft.com/office/word/2010/wordml" xmlns:w15="http://schemas.microsoft.com/office/word/2012/wordml" xmlns:w16se="http://schemas.microsoft.com/office/word/2015/wordml/symex" xmlns:sl="http://schemas.openxmlformats.org/schemaLibrary/2006/main" mc:Ignorable="w14 w15 w16se">
-  <w:view w:val="normal"/>
-  <w:defaultTabStop w:val="708"/>
-  <w:hyphenationZone w:val="425"/>
-  <w:characterSpacingControl w:val="doNotCompress"/>
-  <w:compat>
-    <w:useFELayout/>
-    <w:compatSetting w:name="compatibilityMode" w:uri="http://schemas.microsoft.com/office/word" w:val="15"/>
-    <w:compatSetting w:name="overrideTableStyleFontSizeAndJustification" w:uri="http://schemas.microsoft.com/office/word" w:val="1"/>
-    <w:compatSetting w:name="enableOpenTypeFeatures" w:uri="http://schemas.microsoft.com/office/word" w:val="1"/>
-    <w:compatSetting w:name="doNotFlipMirrorIndents" w:uri="http://schemas.microsoft.com/office/word" w:val="1"/>
-    <w:compatSetting w:name="differentiateMultirowTableHeaders" w:uri="http://schemas.microsoft.com/office/word" w:val="1"/>
-  </w:compat>
-  <w:rsids>
-    <w:rsidRoot w:val="0067652B"/>
-    <w:rsid w:val="00173495"/>
-    <w:rsid w:val="0067652B"/>
-    <w:rsid w:val="00C67C3A"/>
-    <w:rsid w:val="00FA7061"/>
-  </w:rsids>
-  <m:mathPr>
-    <m:mathFont m:val="Cambria Math"/>
-    <m:brkBin m:val="before"/>
-    <m:brkBinSub m:val="--"/>
-    <m:smallFrac m:val="0"/>
-    <m:dispDef/>
-    <m:lMargin m:val="0"/>
-    <m:rMargin m:val="0"/>
-    <m:defJc m:val="centerGroup"/>
-    <m:wrapIndent m:val="1440"/>
-    <m:intLim m:val="subSup"/>
-    <m:naryLim m:val="undOvr"/>
-  </m:mathPr>
-  <w:themeFontLang w:val="fr-FR"/>
-  <w:clrSchemeMapping w:bg1="light1" w:t1="dark1" w:bg2="light2" w:t2="dark2" w:accent1="accent1" w:accent2="accent2" w:accent3="accent3" w:accent4="accent4" w:accent5="accent5" w:accent6="accent6" w:hyperlink="hyperlink" w:followedHyperlink="followedHyperlink"/>
-  <w:decimalSymbol w:val=","/>
-  <w:listSeparator w:val=";"/>
-  <w15:chartTrackingRefBased/>
-</w:settings>
-</file>
-
-<file path=word/glossary/styles.xml><?xml version="1.0" encoding="utf-8"?>
-<w:styles xmlns:mc="http://schemas.openxmlformats.org/markup-compatibility/2006" xmlns:r="http://schemas.openxmlformats.org/officeDocument/2006/relationships" xmlns:w="http://schemas.openxmlformats.org/wordprocessingml/2006/main" xmlns:w14="http://schemas.microsoft.com/office/word/2010/wordml" xmlns:w15="http://schemas.microsoft.com/office/word/2012/wordml" xmlns:w16se="http://schemas.microsoft.com/office/word/2015/wordml/symex" mc:Ignorable="w14 w15 w16se">
-  <w:docDefaults>
-    <w:rPrDefault>
+  <w:style w:type="table" w:styleId="TableauGrille4-Accentuation1">
+    <w:name w:val="Grid Table 4 Accent 1"/>
+    <w:basedOn w:val="TableauNormal"/>
+    <w:uiPriority w:val="49"/>
+    <w:rsid w:val="003B7223"/>
+    <w:pPr>
+      <w:spacing w:after="0" w:line="240" w:lineRule="auto"/>
+    </w:pPr>
+    <w:tblPr>
+      <w:tblStyleRowBandSize w:val="1"/>
+      <w:tblStyleColBandSize w:val="1"/>
+      <w:tblBorders>
+        <w:top w:val="single" w:sz="4" w:space="0" w:color="9CC2E5" w:themeColor="accent1" w:themeTint="99"/>
+        <w:left w:val="single" w:sz="4" w:space="0" w:color="9CC2E5" w:themeColor="accent1" w:themeTint="99"/>
+        <w:bottom w:val="single" w:sz="4" w:space="0" w:color="9CC2E5" w:themeColor="accent1" w:themeTint="99"/>
+        <w:right w:val="single" w:sz="4" w:space="0" w:color="9CC2E5" w:themeColor="accent1" w:themeTint="99"/>
+        <w:insideH w:val="single" w:sz="4" w:space="0" w:color="9CC2E5" w:themeColor="accent1" w:themeTint="99"/>
+        <w:insideV w:val="single" w:sz="4" w:space="0" w:color="9CC2E5" w:themeColor="accent1" w:themeTint="99"/>
+      </w:tblBorders>
+    </w:tblPr>
+    <w:tblStylePr w:type="firstRow">
       <w:rPr>
-        <w:rFonts w:asciiTheme="minorHAnsi" w:eastAsiaTheme="minorEastAsia" w:hAnsiTheme="minorHAnsi" w:cstheme="minorBidi"/>
-        <w:sz w:val="22"/>
-        <w:szCs w:val="22"/>
-        <w:lang w:val="fr-FR" w:eastAsia="fr-FR" w:bidi="ar-SA"/>
+        <w:b/>
+        <w:bCs/>
+        <w:color w:val="FFFFFF" w:themeColor="background1"/>
       </w:rPr>
-    </w:rPrDefault>
-    <w:pPrDefault>
-      <w:pPr>
-        <w:spacing w:after="160" w:line="259" w:lineRule="auto"/>
-      </w:pPr>
-    </w:pPrDefault>
-  </w:docDefaults>
-  <w:latentStyles w:defLockedState="0" w:defUIPriority="99" w:defSemiHidden="0" w:defUnhideWhenUsed="0" w:defQFormat="0" w:count="374">
-    <w:lsdException w:name="Normal" w:uiPriority="0" w:qFormat="1"/>
-    <w:lsdException w:name="heading 1" w:uiPriority="9" w:qFormat="1"/>
-    <w:lsdException w:name="heading 2" w:semiHidden="1" w:uiPriority="9" w:unhideWhenUsed="1" w:qFormat="1"/>
-    <w:lsdException w:name="heading 3" w:semiHidden="1" w:uiPriority="9" w:unhideWhenUsed="1" w:qFormat="1"/>
-    <w:lsdException w:name="heading 4" w:semiHidden="1" w:uiPriority="9" w:unhideWhenUsed="1" w:qFormat="1"/>
-    <w:lsdException w:name="heading 5" w:semiHidden="1" w:uiPriority="9" w:unhideWhenUsed="1" w:qFormat="1"/>
-    <w:lsdException w:name="heading 6" w:semiHidden="1" w:uiPriority="9" w:unhideWhenUsed="1" w:qFormat="1"/>
-    <w:lsdException w:name="heading 7" w:semiHidden="1" w:uiPriority="9" w:unhideWhenUsed="1" w:qFormat="1"/>
-    <w:lsdException w:name="heading 8" w:semiHidden="1" w:uiPriority="9" w:unhideWhenUsed="1" w:qFormat="1"/>
-    <w:lsdException w:name="heading 9" w:semiHidden="1" w:uiPriority="9" w:unhideWhenUsed="1" w:qFormat="1"/>
-    <w:lsdException w:name="index 1" w:semiHidden="1" w:unhideWhenUsed="1"/>
-    <w:lsdException w:name="index 2" w:semiHidden="1" w:unhideWhenUsed="1"/>
-    <w:lsdException w:name="index 3" w:semiHidden="1" w:unhideWhenUsed="1"/>
-    <w:lsdException w:name="index 4" w:semiHidden="1" w:unhideWhenUsed="1"/>
-    <w:lsdException w:name="index 5" w:semiHidden="1" w:unhideWhenUsed="1"/>
-    <w:lsdException w:name="index 6" w:semiHidden="1" w:unhideWhenUsed="1"/>
-    <w:lsdException w:name="index 7" w:semiHidden="1" w:unhideWhenUsed="1"/>
-    <w:lsdException w:name="index 8" w:semiHidden="1" w:unhideWhenUsed="1"/>
-    <w:lsdException w:name="index 9" w:semiHidden="1" w:unhideWhenUsed="1"/>
-    <w:lsdException w:name="toc 1" w:semiHidden="1" w:uiPriority="39" w:unhideWhenUsed="1"/>
-    <w:lsdException w:name="toc 2" w:semiHidden="1" w:uiPriority="39" w:unhideWhenUsed="1"/>
-    <w:lsdException w:name="toc 3" w:semiHidden="1" w:uiPriority="39" w:unhideWhenUsed="1"/>
-    <w:lsdException w:name="toc 4" w:semiHidden="1" w:uiPriority="39" w:unhideWhenUsed="1"/>
-    <w:lsdException w:name="toc 5" w:semiHidden="1" w:uiPriority="39" w:unhideWhenUsed="1"/>
-    <w:lsdException w:name="toc 6" w:semiHidden="1" w:uiPriority="39" w:unhideWhenUsed="1"/>
-    <w:lsdException w:name="toc 7" w:semiHidden="1" w:uiPriority="39" w:unhideWhenUsed="1"/>
-    <w:lsdException w:name="toc 8" w:semiHidden="1" w:uiPriority="39" w:unhideWhenUsed="1"/>
-    <w:lsdException w:name="toc 9" w:semiHidden="1" w:uiPriority="39" w:unhideWhenUsed="1"/>
-    <w:lsdException w:name="Normal Indent" w:semiHidden="1" w:unhideWhenUsed="1"/>
-    <w:lsdException w:name="footnote text" w:semiHidden="1" w:unhideWhenUsed="1"/>
-    <w:lsdException w:name="annotation text" w:semiHidden="1" w:unhideWhenUsed="1"/>
-    <w:lsdException w:name="header" w:semiHidden="1" w:unhideWhenUsed="1"/>
-    <w:lsdException w:name="footer" w:semiHidden="1" w:unhideWhenUsed="1"/>
-    <w:lsdException w:name="index heading" w:semiHidden="1" w:unhideWhenUsed="1"/>
-    <w:lsdException w:name="caption" w:semiHidden="1" w:uiPriority="35" w:unhideWhenUsed="1" w:qFormat="1"/>
-    <w:lsdException w:name="table of figures" w:semiHidden="1" w:unhideWhenUsed="1"/>
-    <w:lsdException w:name="envelope address" w:semiHidden="1" w:unhideWhenUsed="1"/>
-    <w:lsdException w:name="envelope return" w:semiHidden="1" w:unhideWhenUsed="1"/>
-    <w:lsdException w:name="footnote reference" w:semiHidden="1" w:unhideWhenUsed="1"/>
-    <w:lsdException w:name="annotation reference" w:semiHidden="1" w:unhideWhenUsed="1"/>
-    <w:lsdException w:name="line number" w:semiHidden="1" w:unhideWhenUsed="1"/>
-    <w:lsdException w:name="page number" w:semiHidden="1" w:unhideWhenUsed="1"/>
-    <w:lsdException w:name="endnote reference" w:semiHidden="1" w:unhideWhenUsed="1"/>
-    <w:lsdException w:name="endnote text" w:semiHidden="1" w:unhideWhenUsed="1"/>
-    <w:lsdException w:name="table of authorities" w:semiHidden="1" w:unhideWhenUsed="1"/>
-    <w:lsdException w:name="macro" w:semiHidden="1" w:unhideWhenUsed="1"/>
-    <w:lsdException w:name="toa heading" w:semiHidden="1" w:unhideWhenUsed="1"/>
-    <w:lsdException w:name="List" w:semiHidden="1" w:unhideWhenUsed="1"/>
-    <w:lsdException w:name="List Bullet" w:semiHidden="1" w:unhideWhenUsed="1"/>
-    <w:lsdException w:name="List Number" w:semiHidden="1" w:unhideWhenUsed="1"/>
-    <w:lsdException w:name="List 2" w:semiHidden="1" w:unhideWhenUsed="1"/>
-    <w:lsdException w:name="List 3" w:semiHidden="1" w:unhideWhenUsed="1"/>
-    <w:lsdException w:name="List 4" w:semiHidden="1" w:unhideWhenUsed="1"/>
-    <w:lsdException w:name="List 5" w:semiHidden="1" w:unhideWhenUsed="1"/>
-    <w:lsdException w:name="List Bullet 2" w:semiHidden="1" w:unhideWhenUsed="1"/>
-    <w:lsdException w:name="List Bullet 3" w:semiHidden="1" w:unhideWhenUsed="1"/>
-    <w:lsdException w:name="List Bullet 4" w:semiHidden="1" w:unhideWhenUsed="1"/>
-    <w:lsdException w:name="List Bullet 5" w:semiHidden="1" w:unhideWhenUsed="1"/>
-    <w:lsdException w:name="List Number 2" w:semiHidden="1" w:unhideWhenUsed="1"/>
-    <w:lsdException w:name="List Number 3" w:semiHidden="1" w:unhideWhenUsed="1"/>
-    <w:lsdException w:name="List Number 4" w:semiHidden="1" w:unhideWhenUsed="1"/>
-    <w:lsdException w:name="List Number 5" w:semiHidden="1" w:unhideWhenUsed="1"/>
-    <w:lsdException w:name="Title" w:uiPriority="10" w:qFormat="1"/>
-    <w:lsdException w:name="Closing" w:semiHidden="1" w:unhideWhenUsed="1"/>
-    <w:lsdException w:name="Signature" w:semiHidden="1" w:unhideWhenUsed="1"/>
-    <w:lsdException w:name="Default Paragraph Font" w:semiHidden="1" w:uiPriority="1" w:unhideWhenUsed="1"/>
-    <w:lsdException w:name="Body Text" w:semiHidden="1" w:unhideWhenUsed="1"/>
-    <w:lsdException w:name="Body Text Indent" w:semiHidden="1" w:unhideWhenUsed="1"/>
-    <w:lsdException w:name="List Continue" w:semiHidden="1" w:unhideWhenUsed="1"/>
-    <w:lsdException w:name="List Continue 2" w:semiHidden="1" w:unhideWhenUsed="1"/>
-    <w:lsdException w:name="List Continue 3" w:semiHidden="1" w:unhideWhenUsed="1"/>
-    <w:lsdException w:name="List Continue 4" w:semiHidden="1" w:unhideWhenUsed="1"/>
-    <w:lsdException w:name="List Continue 5" w:semiHidden="1" w:unhideWhenUsed="1"/>
-    <w:lsdException w:name="Message Header" w:semiHidden="1" w:unhideWhenUsed="1"/>
-    <w:lsdException w:name="Subtitle" w:uiPriority="11" w:qFormat="1"/>
-    <w:lsdException w:name="Salutation" w:semiHidden="1" w:unhideWhenUsed="1"/>
-    <w:lsdException w:name="Date" w:semiHidden="1" w:unhideWhenUsed="1"/>
-    <w:lsdException w:name="Body Text First Indent" w:semiHidden="1" w:unhideWhenUsed="1"/>
-    <w:lsdException w:name="Body Text First Indent 2" w:semiHidden="1" w:unhideWhenUsed="1"/>
-    <w:lsdException w:name="Note Heading" w:semiHidden="1" w:unhideWhenUsed="1"/>
-    <w:lsdException w:name="Body Text 2" w:semiHidden="1" w:unhideWhenUsed="1"/>
-    <w:lsdException w:name="Body Text 3" w:semiHidden="1" w:unhideWhenUsed="1"/>
-    <w:lsdException w:name="Body Text Indent 2" w:semiHidden="1" w:unhideWhenUsed="1"/>
-    <w:lsdException w:name="Body Text Indent 3" w:semiHidden="1" w:unhideWhenUsed="1"/>
-    <w:lsdException w:name="Block Text" w:semiHidden="1" w:unhideWhenUsed="1"/>
-    <w:lsdException w:name="Hyperlink" w:semiHidden="1" w:unhideWhenUsed="1"/>
-    <w:lsdException w:name="FollowedHyperlink" w:semiHidden="1" w:unhideWhenUsed="1"/>
-    <w:lsdException w:name="Strong" w:uiPriority="22" w:qFormat="1"/>
-    <w:lsdException w:name="Emphasis" w:uiPriority="20" w:qFormat="1"/>
-    <w:lsdException w:name="Document Map" w:semiHidden="1" w:unhideWhenUsed="1"/>
-    <w:lsdException w:name="Plain Text" w:semiHidden="1" w:unhideWhenUsed="1"/>
-    <w:lsdException w:name="E-mail Signature" w:semiHidden="1" w:unhideWhenUsed="1"/>
-    <w:lsdException w:name="HTML Top of Form" w:semiHidden="1" w:unhideWhenUsed="1"/>
-    <w:lsdException w:name="HTML Bottom of Form" w:semiHidden="1" w:unhideWhenUsed="1"/>
-    <w:lsdException w:name="Normal (Web)" w:semiHidden="1" w:unhideWhenUsed="1"/>
-    <w:lsdException w:name="HTML Acronym" w:semiHidden="1" w:unhideWhenUsed="1"/>
-    <w:lsdException w:name="HTML Address" w:semiHidden="1" w:unhideWhenUsed="1"/>
-    <w:lsdException w:name="HTML Cite" w:semiHidden="1" w:unhideWhenUsed="1"/>
-    <w:lsdException w:name="HTML Code" w:semiHidden="1" w:unhideWhenUsed="1"/>
-    <w:lsdException w:name="HTML Definition" w:semiHidden="1" w:unhideWhenUsed="1"/>
-    <w:lsdException w:name="HTML Keyboard" w:semiHidden="1" w:unhideWhenUsed="1"/>
-    <w:lsdException w:name="HTML Preformatted" w:semiHidden="1" w:unhideWhenUsed="1"/>
-    <w:lsdException w:name="HTML Sample" w:semiHidden="1" w:unhideWhenUsed="1"/>
-    <w:lsdException w:name="HTML Typewriter" w:semiHidden="1" w:unhideWhenUsed="1"/>
-    <w:lsdException w:name="HTML Variable" w:semiHidden="1" w:unhideWhenUsed="1"/>
-    <w:lsdException w:name="annotation subject" w:semiHidden="1" w:unhideWhenUsed="1"/>
-    <w:lsdException w:name="No List" w:semiHidden="1" w:unhideWhenUsed="1"/>
-    <w:lsdException w:name="Outline List 1" w:semiHidden="1" w:unhideWhenUsed="1"/>
-    <w:lsdException w:name="Outline List 2" w:semiHidden="1" w:unhideWhenUsed="1"/>
-    <w:lsdException w:name="Outline List 3" w:semiHidden="1" w:unhideWhenUsed="1"/>
-    <w:lsdException w:name="Table Simple 1" w:semiHidden="1" w:unhideWhenUsed="1"/>
-    <w:lsdException w:name="Table Simple 2" w:semiHidden="1" w:unhideWhenUsed="1"/>
-    <w:lsdException w:name="Table Simple 3" w:semiHidden="1" w:unhideWhenUsed="1"/>
-    <w:lsdException w:name="Table Classic 1" w:semiHidden="1" w:unhideWhenUsed="1"/>
-    <w:lsdException w:name="Table Classic 2" w:semiHidden="1" w:unhideWhenUsed="1"/>
-    <w:lsdException w:name="Table Classic 3" w:semiHidden="1" w:unhideWhenUsed="1"/>
-    <w:lsdException w:name="Table Classic 4" w:semiHidden="1" w:unhideWhenUsed="1"/>
-    <w:lsdException w:name="Table Colorful 1" w:semiHidden="1" w:unhideWhenUsed="1"/>
-    <w:lsdException w:name="Table Colorful 2" w:semiHidden="1" w:unhideWhenUsed="1"/>
-    <w:lsdException w:name="Table Colorful 3" w:semiHidden="1" w:unhideWhenUsed="1"/>
-    <w:lsdException w:name="Table Columns 1" w:semiHidden="1" w:unhideWhenUsed="1"/>
-    <w:lsdException w:name="Table Columns 2" w:semiHidden="1" w:unhideWhenUsed="1"/>
-    <w:lsdException w:name="Table Columns 3" w:semiHidden="1" w:unhideWhenUsed="1"/>
-    <w:lsdException w:name="Table Columns 4" w:semiHidden="1" w:unhideWhenUsed="1"/>
-    <w:lsdException w:name="Table Columns 5" w:semiHidden="1" w:unhideWhenUsed="1"/>
-    <w:lsdException w:name="Table Grid 1" w:semiHidden="1" w:unhideWhenUsed="1"/>
-    <w:lsdException w:name="Table Grid 2" w:semiHidden="1" w:unhideWhenUsed="1"/>
-    <w:lsdException w:name="Table Grid 3" w:semiHidden="1" w:unhideWhenUsed="1"/>
-    <w:lsdException w:name="Table Grid 4" w:semiHidden="1" w:unhideWhenUsed="1"/>
-    <w:lsdException w:name="Table Grid 5" w:semiHidden="1" w:unhideWhenUsed="1"/>
-    <w:lsdException w:name="Table Grid 6" w:semiHidden="1" w:unhideWhenUsed="1"/>
-    <w:lsdException w:name="Table Grid 7" w:semiHidden="1" w:unhideWhenUsed="1"/>
-    <w:lsdException w:name="Table Grid 8" w:semiHidden="1" w:unhideWhenUsed="1"/>
-    <w:lsdException w:name="Table List 1" w:semiHidden="1" w:unhideWhenUsed="1"/>
-    <w:lsdException w:name="Table List 2" w:semiHidden="1" w:unhideWhenUsed="1"/>
-    <w:lsdException w:name="Table List 3" w:semiHidden="1" w:unhideWhenUsed="1"/>
-    <w:lsdException w:name="Table List 4" w:semiHidden="1" w:unhideWhenUsed="1"/>
-    <w:lsdException w:name="Table List 5" w:semiHidden="1" w:unhideWhenUsed="1"/>
-    <w:lsdException w:name="Table List 6" w:semiHidden="1" w:unhideWhenUsed="1"/>
-    <w:lsdException w:name="Table List 7" w:semiHidden="1" w:unhideWhenUsed="1"/>
-    <w:lsdException w:name="Table List 8" w:semiHidden="1" w:unhideWhenUsed="1"/>
-    <w:lsdException w:name="Table 3D effects 1" w:semiHidden="1" w:unhideWhenUsed="1"/>
-    <w:lsdException w:name="Table 3D effects 2" w:semiHidden="1" w:unhideWhenUsed="1"/>
-    <w:lsdException w:name="Table 3D effects 3" w:semiHidden="1" w:unhideWhenUsed="1"/>
-    <w:lsdException w:name="Table Contemporary" w:semiHidden="1" w:unhideWhenUsed="1"/>
-    <w:lsdException w:name="Table Elegant" w:semiHidden="1" w:unhideWhenUsed="1"/>
-    <w:lsdException w:name="Table Professional" w:semiHidden="1" w:unhideWhenUsed="1"/>
-    <w:lsdException w:name="Table Subtle 1" w:semiHidden="1" w:unhideWhenUsed="1"/>
-    <w:lsdException w:name="Table Subtle 2" w:semiHidden="1" w:unhideWhenUsed="1"/>
-    <w:lsdException w:name="Table Web 2" w:semiHidden="1" w:unhideWhenUsed="1"/>
-    <w:lsdException w:name="Table Web 3" w:semiHidden="1" w:unhideWhenUsed="1"/>
-    <w:lsdException w:name="Balloon Text" w:semiHidden="1" w:unhideWhenUsed="1"/>
-    <w:lsdException w:name="Table Grid" w:uiPriority="39"/>
-    <w:lsdException w:name="Table Theme" w:semiHidden="1" w:unhideWhenUsed="1"/>
-    <w:lsdException w:name="Placeholder Text" w:semiHidden="1"/>
-    <w:lsdException w:name="No Spacing" w:uiPriority="1" w:qFormat="1"/>
-    <w:lsdException w:name="Light Shading" w:uiPriority="60"/>
-    <w:lsdException w:name="Light List" w:uiPriority="61"/>
-    <w:lsdException w:name="Light Grid" w:uiPriority="62"/>
-    <w:lsdException w:name="Medium Shading 1" w:uiPriority="63"/>
-    <w:lsdException w:name="Medium Shading 2" w:uiPriority="64"/>
-    <w:lsdException w:name="Medium List 1" w:uiPriority="65"/>
-    <w:lsdException w:name="Medium List 2" w:uiPriority="66"/>
-    <w:lsdException w:name="Medium Grid 1" w:uiPriority="67"/>
-    <w:lsdException w:name="Medium Grid 2" w:uiPriority="68"/>
-    <w:lsdException w:name="Medium Grid 3" w:uiPriority="69"/>
-    <w:lsdException w:name="Dark List" w:uiPriority="70"/>
-    <w:lsdException w:name="Colorful Shading" w:uiPriority="71"/>
-    <w:lsdException w:name="Colorful List" w:uiPriority="72"/>
-    <w:lsdException w:name="Colorful Grid" w:uiPriority="73"/>
-    <w:lsdException w:name="Light Shading Accent 1" w:uiPriority="60"/>
-    <w:lsdException w:name="Light List Accent 1" w:uiPriority="61"/>
-    <w:lsdException w:name="Light Grid Accent 1" w:uiPriority="62"/>
-    <w:lsdException w:name="Medium Shading 1 Accent 1" w:uiPriority="63"/>
-    <w:lsdException w:name="Medium Shading 2 Accent 1" w:uiPriority="64"/>
-    <w:lsdException w:name="Medium List 1 Accent 1" w:uiPriority="65"/>
-    <w:lsdException w:name="Revision" w:semiHidden="1"/>
-    <w:lsdException w:name="List Paragraph" w:uiPriority="34" w:qFormat="1"/>
-    <w:lsdException w:name="Quote" w:uiPriority="29" w:qFormat="1"/>
-    <w:lsdException w:name="Intense Quote" w:uiPriority="30" w:qFormat="1"/>
-    <w:lsdException w:name="Medium List 2 Accent 1" w:uiPriority="66"/>
-    <w:lsdException w:name="Medium Grid 1 Accent 1" w:uiPriority="67"/>
-    <w:lsdException w:name="Medium Grid 2 Accent 1" w:uiPriority="68"/>
-    <w:lsdException w:name="Medium Grid 3 Accent 1" w:uiPriority="69"/>
-    <w:lsdException w:name="Dark List Accent 1" w:uiPriority="70"/>
-    <w:lsdException w:name="Colorful Shading Accent 1" w:uiPriority="71"/>
-    <w:lsdException w:name="Colorful List Accent 1" w:uiPriority="72"/>
-    <w:lsdException w:name="Colorful Grid Accent 1" w:uiPriority="73"/>
-    <w:lsdException w:name="Light Shading Accent 2" w:uiPriority="60"/>
-    <w:lsdException w:name="Light List Accent 2" w:uiPriority="61"/>
-    <w:lsdException w:name="Light Grid Accent 2" w:uiPriority="62"/>
-    <w:lsdException w:name="Medium Shading 1 Accent 2" w:uiPriority="63"/>
-    <w:lsdException w:name="Medium Shading 2 Accent 2" w:uiPriority="64"/>
-    <w:lsdException w:name="Medium List 1 Accent 2" w:uiPriority="65"/>
-    <w:lsdException w:name="Medium List 2 Accent 2" w:uiPriority="66"/>
-    <w:lsdException w:name="Medium Grid 1 Accent 2" w:uiPriority="67"/>
-    <w:lsdException w:name="Medium Grid 2 Accent 2" w:uiPriority="68"/>
-    <w:lsdException w:name="Medium Grid 3 Accent 2" w:uiPriority="69"/>
-    <w:lsdException w:name="Dark List Accent 2" w:uiPriority="70"/>
-    <w:lsdException w:name="Colorful Shading Accent 2" w:uiPriority="71"/>
-    <w:lsdException w:name="Colorful List Accent 2" w:uiPriority="72"/>
-    <w:lsdException w:name="Colorful Grid Accent 2" w:uiPriority="73"/>
-    <w:lsdException w:name="Light Shading Accent 3" w:uiPriority="60"/>
-    <w:lsdException w:name="Light List Accent 3" w:uiPriority="61"/>
-    <w:lsdException w:name="Light Grid Accent 3" w:uiPriority="62"/>
-    <w:lsdException w:name="Medium Shading 1 Accent 3" w:uiPriority="63"/>
-    <w:lsdException w:name="Medium Shading 2 Accent 3" w:uiPriority="64"/>
-    <w:lsdException w:name="Medium List 1 Accent 3" w:uiPriority="65"/>
-    <w:lsdException w:name="Medium List 2 Accent 3" w:uiPriority="66"/>
-    <w:lsdException w:name="Medium Grid 1 Accent 3" w:uiPriority="67"/>
-    <w:lsdException w:name="Medium Grid 2 Accent 3" w:uiPriority="68"/>
-    <w:lsdException w:name="Medium Grid 3 Accent 3" w:uiPriority="69"/>
-    <w:lsdException w:name="Dark List Accent 3" w:uiPriority="70"/>
-    <w:lsdException w:name="Colorful Shading Accent 3" w:uiPriority="71"/>
-    <w:lsdException w:name="Colorful List Accent 3" w:uiPriority="72"/>
-    <w:lsdException w:name="Colorful Grid Accent 3" w:uiPriority="73"/>
-    <w:lsdException w:name="Light Shading Accent 4" w:uiPriority="60"/>
-    <w:lsdException w:name="Light List Accent 4" w:uiPriority="61"/>
-    <w:lsdException w:name="Light Grid Accent 4" w:uiPriority="62"/>
-    <w:lsdException w:name="Medium Shading 1 Accent 4" w:uiPriority="63"/>
-    <w:lsdException w:name="Medium Shading 2 Accent 4" w:uiPriority="64"/>
-    <w:lsdException w:name="Medium List 1 Accent 4" w:uiPriority="65"/>
-    <w:lsdException w:name="Medium List 2 Accent 4" w:uiPriority="66"/>
-    <w:lsdException w:name="Medium Grid 1 Accent 4" w:uiPriority="67"/>
-    <w:lsdException w:name="Medium Grid 2 Accent 4" w:uiPriority="68"/>
-    <w:lsdException w:name="Medium Grid 3 Accent 4" w:uiPriority="69"/>
-    <w:lsdException w:name="Dark List Accent 4" w:uiPriority="70"/>
-    <w:lsdException w:name="Colorful Shading Accent 4" w:uiPriority="71"/>
-    <w:lsdException w:name="Colorful List Accent 4" w:uiPriority="72"/>
-    <w:lsdException w:name="Colorful Grid Accent 4" w:uiPriority="73"/>
-    <w:lsdException w:name="Light Shading Accent 5" w:uiPriority="60"/>
-    <w:lsdException w:name="Light List Accent 5" w:uiPriority="61"/>
-    <w:lsdException w:name="Light Grid Accent 5" w:uiPriority="62"/>
-    <w:lsdException w:name="Medium Shading 1 Accent 5" w:uiPriority="63"/>
-    <w:lsdException w:name="Medium Shading 2 Accent 5" w:uiPriority="64"/>
-    <w:lsdException w:name="Medium List 1 Accent 5" w:uiPriority="65"/>
-    <w:lsdException w:name="Medium List 2 Accent 5" w:uiPriority="66"/>
-    <w:lsdException w:name="Medium Grid 1 Accent 5" w:uiPriority="67"/>
-    <w:lsdException w:name="Medium Grid 2 Accent 5" w:uiPriority="68"/>
-    <w:lsdException w:name="Medium Grid 3 Accent 5" w:uiPriority="69"/>
-    <w:lsdException w:name="Dark List Accent 5" w:uiPriority="70"/>
-    <w:lsdException w:name="Colorful Shading Accent 5" w:uiPriority="71"/>
-    <w:lsdException w:name="Colorful List Accent 5" w:uiPriority="72"/>
-    <w:lsdException w:name="Colorful Grid Accent 5" w:uiPriority="73"/>
-    <w:lsdException w:name="Light Shading Accent 6" w:uiPriority="60"/>
-    <w:lsdException w:name="Light List Accent 6" w:uiPriority="61"/>
-    <w:lsdException w:name="Light Grid Accent 6" w:uiPriority="62"/>
-    <w:lsdException w:name="Medium Shading 1 Accent 6" w:uiPriority="63"/>
-    <w:lsdException w:name="Medium Shading 2 Accent 6" w:uiPriority="64"/>
-    <w:lsdException w:name="Medium List 1 Accent 6" w:uiPriority="65"/>
-    <w:lsdException w:name="Medium List 2 Accent 6" w:uiPriority="66"/>
-    <w:lsdException w:name="Medium Grid 1 Accent 6" w:uiPriority="67"/>
-    <w:lsdException w:name="Medium Grid 2 Accent 6" w:uiPriority="68"/>
-    <w:lsdException w:name="Medium Grid 3 Accent 6" w:uiPriority="69"/>
-    <w:lsdException w:name="Dark List Accent 6" w:uiPriority="70"/>
-    <w:lsdException w:name="Colorful Shading Accent 6" w:uiPriority="71"/>
-    <w:lsdException w:name="Colorful List Accent 6" w:uiPriority="72"/>
-    <w:lsdException w:name="Colorful Grid Accent 6" w:uiPriority="73"/>
-    <w:lsdException w:name="Subtle Emphasis" w:uiPriority="19" w:qFormat="1"/>
-    <w:lsdException w:name="Intense Emphasis" w:uiPriority="21" w:qFormat="1"/>
-    <w:lsdException w:name="Subtle Reference" w:uiPriority="31" w:qFormat="1"/>
-    <w:lsdException w:name="Intense Reference" w:uiPriority="32" w:qFormat="1"/>
-    <w:lsdException w:name="Book Title" w:uiPriority="33" w:qFormat="1"/>
-    <w:lsdException w:name="Bibliography" w:semiHidden="1" w:uiPriority="37" w:unhideWhenUsed="1"/>
-    <w:lsdException w:name="TOC Heading" w:semiHidden="1" w:uiPriority="39" w:unhideWhenUsed="1" w:qFormat="1"/>
-    <w:lsdException w:name="Plain Table 1" w:uiPriority="41"/>
-    <w:lsdException w:name="Plain Table 2" w:uiPriority="42"/>
-    <w:lsdException w:name="Plain Table 3" w:uiPriority="43"/>
-    <w:lsdException w:name="Plain Table 4" w:uiPriority="44"/>
-    <w:lsdException w:name="Plain Table 5" w:uiPriority="45"/>
-    <w:lsdException w:name="Grid Table Light" w:uiPriority="40"/>
-    <w:lsdException w:name="Grid Table 1 Light" w:uiPriority="46"/>
-    <w:lsdException w:name="Grid Table 2" w:uiPriority="47"/>
-    <w:lsdException w:name="Grid Table 3" w:uiPriority="48"/>
-    <w:lsdException w:name="Grid Table 4" w:uiPriority="49"/>
-    <w:lsdException w:name="Grid Table 5 Dark" w:uiPriority="50"/>
-    <w:lsdException w:name="Grid Table 6 Colorful" w:uiPriority="51"/>
-    <w:lsdException w:name="Grid Table 7 Colorful" w:uiPriority="52"/>
-    <w:lsdException w:name="Grid Table 1 Light Accent 1" w:uiPriority="46"/>
-    <w:lsdException w:name="Grid Table 2 Accent 1" w:uiPriority="47"/>
-    <w:lsdException w:name="Grid Table 3 Accent 1" w:uiPriority="48"/>
-    <w:lsdException w:name="Grid Table 4 Accent 1" w:uiPriority="49"/>
-    <w:lsdException w:name="Grid Table 5 Dark Accent 1" w:uiPriority="50"/>
-    <w:lsdException w:name="Grid Table 6 Colorful Accent 1" w:uiPriority="51"/>
-    <w:lsdException w:name="Grid Table 7 Colorful Accent 1" w:uiPriority="52"/>
-    <w:lsdException w:name="Grid Table 1 Light Accent 2" w:uiPriority="46"/>
-    <w:lsdException w:name="Grid Table 2 Accent 2" w:uiPriority="47"/>
-    <w:lsdException w:name="Grid Table 3 Accent 2" w:uiPriority="48"/>
-    <w:lsdException w:name="Grid Table 4 Accent 2" w:uiPriority="49"/>
-    <w:lsdException w:name="Grid Table 5 Dark Accent 2" w:uiPriority="50"/>
-    <w:lsdException w:name="Grid Table 6 Colorful Accent 2" w:uiPriority="51"/>
-    <w:lsdException w:name="Grid Table 7 Colorful Accent 2" w:uiPriority="52"/>
-    <w:lsdException w:name="Grid Table 1 Light Accent 3" w:uiPriority="46"/>
-    <w:lsdException w:name="Grid Table 2 Accent 3" w:uiPriority="47"/>
-    <w:lsdException w:name="Grid Table 3 Accent 3" w:uiPriority="48"/>
-    <w:lsdException w:name="Grid Table 4 Accent 3" w:uiPriority="49"/>
-    <w:lsdException w:name="Grid Table 5 Dark Accent 3" w:uiPriority="50"/>
-    <w:lsdException w:name="Grid Table 6 Colorful Accent 3" w:uiPriority="51"/>
-    <w:lsdException w:name="Grid Table 7 Colorful Accent 3" w:uiPriority="52"/>
-    <w:lsdException w:name="Grid Table 1 Light Accent 4" w:uiPriority="46"/>
-    <w:lsdException w:name="Grid Table 2 Accent 4" w:uiPriority="47"/>
-    <w:lsdException w:name="Grid Table 3 Accent 4" w:uiPriority="48"/>
-    <w:lsdException w:name="Grid Table 4 Accent 4" w:uiPriority="49"/>
-    <w:lsdException w:name="Grid Table 5 Dark Accent 4" w:uiPriority="50"/>
-    <w:lsdException w:name="Grid Table 6 Colorful Accent 4" w:uiPriority="51"/>
-    <w:lsdException w:name="Grid Table 7 Colorful Accent 4" w:uiPriority="52"/>
-    <w:lsdException w:name="Grid Table 1 Light Accent 5" w:uiPriority="46"/>
-    <w:lsdException w:name="Grid Table 2 Accent 5" w:uiPriority="47"/>
-    <w:lsdException w:name="Grid Table 3 Accent 5" w:uiPriority="48"/>
-    <w:lsdException w:name="Grid Table 4 Accent 5" w:uiPriority="49"/>
-    <w:lsdException w:name="Grid Table 5 Dark Accent 5" w:uiPriority="50"/>
-    <w:lsdException w:name="Grid Table 6 Colorful Accent 5" w:uiPriority="51"/>
-    <w:lsdException w:name="Grid Table 7 Colorful Accent 5" w:uiPriority="52"/>
-    <w:lsdException w:name="Grid Table 1 Light Accent 6" w:uiPriority="46"/>
-    <w:lsdException w:name="Grid Table 2 Accent 6" w:uiPriority="47"/>
-    <w:lsdException w:name="Grid Table 3 Accent 6" w:uiPriority="48"/>
-    <w:lsdException w:name="Grid Table 4 Accent 6" w:uiPriority="49"/>
-    <w:lsdException w:name="Grid Table 5 Dark Accent 6" w:uiPriority="50"/>
-    <w:lsdException w:name="Grid Table 6 Colorful Accent 6" w:uiPriority="51"/>
-    <w:lsdException w:name="Grid Table 7 Colorful Accent 6" w:uiPriority="52"/>
-    <w:lsdException w:name="List Table 1 Light" w:uiPriority="46"/>
-    <w:lsdException w:name="List Table 2" w:uiPriority="47"/>
-    <w:lsdException w:name="List Table 3" w:uiPriority="48"/>
-    <w:lsdException w:name="List Table 4" w:uiPriority="49"/>
-    <w:lsdException w:name="List Table 5 Dark" w:uiPriority="50"/>
-    <w:lsdException w:name="List Table 6 Colorful" w:uiPriority="51"/>
-    <w:lsdException w:name="List Table 7 Colorful" w:uiPriority="52"/>
-    <w:lsdException w:name="List Table 1 Light Accent 1" w:uiPriority="46"/>
-    <w:lsdException w:name="List Table 2 Accent 1" w:uiPriority="47"/>
-    <w:lsdException w:name="List Table 3 Accent 1" w:uiPriority="48"/>
-    <w:lsdException w:name="List Table 4 Accent 1" w:uiPriority="49"/>
-    <w:lsdException w:name="List Table 5 Dark Accent 1" w:uiPriority="50"/>
-    <w:lsdException w:name="List Table 6 Colorful Accent 1" w:uiPriority="51"/>
-    <w:lsdException w:name="List Table 7 Colorful Accent 1" w:uiPriority="52"/>
-    <w:lsdException w:name="List Table 1 Light Accent 2" w:uiPriority="46"/>
-    <w:lsdException w:name="List Table 2 Accent 2" w:uiPriority="47"/>
-    <w:lsdException w:name="List Table 3 Accent 2" w:uiPriority="48"/>
-    <w:lsdException w:name="List Table 4 Accent 2" w:uiPriority="49"/>
-    <w:lsdException w:name="List Table 5 Dark Accent 2" w:uiPriority="50"/>
-    <w:lsdException w:name="List Table 6 Colorful Accent 2" w:uiPriority="51"/>
-    <w:lsdException w:name="List Table 7 Colorful Accent 2" w:uiPriority="52"/>
-    <w:lsdException w:name="List Table 1 Light Accent 3" w:uiPriority="46"/>
-    <w:lsdException w:name="List Table 2 Accent 3" w:uiPriority="47"/>
-    <w:lsdException w:name="List Table 3 Accent 3" w:uiPriority="48"/>
-    <w:lsdException w:name="List Table 4 Accent 3" w:uiPriority="49"/>
-    <w:lsdException w:name="List Table 5 Dark Accent 3" w:uiPriority="50"/>
-    <w:lsdException w:name="List Table 6 Colorful Accent 3" w:uiPriority="51"/>
-    <w:lsdException w:name="List Table 7 Colorful Accent 3" w:uiPriority="52"/>
-    <w:lsdException w:name="List Table 1 Light Accent 4" w:uiPriority="46"/>
-    <w:lsdException w:name="List Table 2 Accent 4" w:uiPriority="47"/>
-    <w:lsdException w:name="List Table 3 Accent 4" w:uiPriority="48"/>
-    <w:lsdException w:name="List Table 4 Accent 4" w:uiPriority="49"/>
-    <w:lsdException w:name="List Table 5 Dark Accent 4" w:uiPriority="50"/>
-    <w:lsdException w:name="List Table 6 Colorful Accent 4" w:uiPriority="51"/>
-    <w:lsdException w:name="List Table 7 Colorful Accent 4" w:uiPriority="52"/>
-    <w:lsdException w:name="List Table 1 Light Accent 5" w:uiPriority="46"/>
-    <w:lsdException w:name="List Table 2 Accent 5" w:uiPriority="47"/>
-    <w:lsdException w:name="List Table 3 Accent 5" w:uiPriority="48"/>
-    <w:lsdException w:name="List Table 4 Accent 5" w:uiPriority="49"/>
-    <w:lsdException w:name="List Table 5 Dark Accent 5" w:uiPriority="50"/>
-    <w:lsdException w:name="List Table 6 Colorful Accent 5" w:uiPriority="51"/>
-    <w:lsdException w:name="List Table 7 Colorful Accent 5" w:uiPriority="52"/>
-    <w:lsdException w:name="List Table 1 Light Accent 6" w:uiPriority="46"/>
-    <w:lsdException w:name="List Table 2 Accent 6" w:uiPriority="47"/>
-    <w:lsdException w:name="List Table 3 Accent 6" w:uiPriority="48"/>
-    <w:lsdException w:name="List Table 4 Accent 6" w:uiPriority="49"/>
-    <w:lsdException w:name="List Table 5 Dark Accent 6" w:uiPriority="50"/>
-    <w:lsdException w:name="List Table 6 Colorful Accent 6" w:uiPriority="51"/>
-    <w:lsdException w:name="List Table 7 Colorful Accent 6" w:uiPriority="52"/>
-    <w:lsdException w:name="Mention" w:semiHidden="1" w:unhideWhenUsed="1"/>
-    <w:lsdException w:name="Smart Hyperlink" w:semiHidden="1" w:unhideWhenUsed="1"/>
-    <w:lsdException w:name="Hashtag" w:semiHidden="1" w:unhideWhenUsed="1"/>
-  </w:latentStyles>
-  <w:style w:type="paragraph" w:default="1" w:styleId="Normal">
-    <w:name w:val="Normal"/>
-    <w:qFormat/>
-  </w:style>
-  <w:style w:type="character" w:default="1" w:styleId="Policepardfaut">
-    <w:name w:val="Default Paragraph Font"/>
-    <w:uiPriority w:val="1"/>
-    <w:semiHidden/>
-    <w:unhideWhenUsed/>
-  </w:style>
-  <w:style w:type="table" w:default="1" w:styleId="TableauNormal">
-    <w:name w:val="Normal Table"/>
-    <w:uiPriority w:val="99"/>
-    <w:semiHidden/>
-    <w:unhideWhenUsed/>
-    <w:tblPr>
-      <w:tblInd w:w="0" w:type="dxa"/>
-      <w:tblCellMar>
-        <w:top w:w="0" w:type="dxa"/>
-        <w:left w:w="108" w:type="dxa"/>
-        <w:bottom w:w="0" w:type="dxa"/>
-        <w:right w:w="108" w:type="dxa"/>
-      </w:tblCellMar>
-    </w:tblPr>
-  </w:style>
-  <w:style w:type="numbering" w:default="1" w:styleId="Aucuneliste">
-    <w:name w:val="No List"/>
-    <w:uiPriority w:val="99"/>
-    <w:semiHidden/>
-    <w:unhideWhenUsed/>
-  </w:style>
-  <w:style w:type="paragraph" w:customStyle="1" w:styleId="64C8E9F5FE1D4BE0846CC3845DB4ACA5">
-    <w:name w:val="64C8E9F5FE1D4BE0846CC3845DB4ACA5"/>
-    <w:rsid w:val="0067652B"/>
-  </w:style>
-  <w:style w:type="paragraph" w:customStyle="1" w:styleId="7EE39E0DFEBE448FA61E662941A8D58B">
-    <w:name w:val="7EE39E0DFEBE448FA61E662941A8D58B"/>
-    <w:rsid w:val="0067652B"/>
-  </w:style>
-  <w:style w:type="paragraph" w:customStyle="1" w:styleId="FB5E02EA130148299B2DC5C4A289DCCB">
-    <w:name w:val="FB5E02EA130148299B2DC5C4A289DCCB"/>
-    <w:rsid w:val="0067652B"/>
+      <w:tblPr/>
+      <w:tcPr>
+        <w:tcBorders>
+          <w:top w:val="single" w:sz="4" w:space="0" w:color="5B9BD5" w:themeColor="accent1"/>
+          <w:left w:val="single" w:sz="4" w:space="0" w:color="5B9BD5" w:themeColor="accent1"/>
+          <w:bottom w:val="single" w:sz="4" w:space="0" w:color="5B9BD5" w:themeColor="accent1"/>
+          <w:right w:val="single" w:sz="4" w:space="0" w:color="5B9BD5" w:themeColor="accent1"/>
+          <w:insideH w:val="nil"/>
+          <w:insideV w:val="nil"/>
+        </w:tcBorders>
+        <w:shd w:val="clear" w:color="auto" w:fill="5B9BD5" w:themeFill="accent1"/>
+      </w:tcPr>
+    </w:tblStylePr>
+    <w:tblStylePr w:type="lastRow">
+      <w:rPr>
+        <w:b/>
+        <w:bCs/>
+      </w:rPr>
+      <w:tblPr/>
+      <w:tcPr>
+        <w:tcBorders>
+          <w:top w:val="double" w:sz="4" w:space="0" w:color="5B9BD5" w:themeColor="accent1"/>
+        </w:tcBorders>
+      </w:tcPr>
+    </w:tblStylePr>
+    <w:tblStylePr w:type="firstCol">
+      <w:rPr>
+        <w:b/>
+        <w:bCs/>
+      </w:rPr>
+    </w:tblStylePr>
+    <w:tblStylePr w:type="lastCol">
+      <w:rPr>
+        <w:b/>
+        <w:bCs/>
+      </w:rPr>
+    </w:tblStylePr>
+    <w:tblStylePr w:type="band1Vert">
+      <w:tblPr/>
+      <w:tcPr>
+        <w:shd w:val="clear" w:color="auto" w:fill="DEEAF6" w:themeFill="accent1" w:themeFillTint="33"/>
+      </w:tcPr>
+    </w:tblStylePr>
+    <w:tblStylePr w:type="band1Horz">
+      <w:tblPr/>
+      <w:tcPr>
+        <w:shd w:val="clear" w:color="auto" w:fill="DEEAF6" w:themeFill="accent1" w:themeFillTint="33"/>
+      </w:tcPr>
+    </w:tblStylePr>
   </w:style>
 </w:styles>
-</file>
-
-<file path=word/glossary/webSettings.xml><?xml version="1.0" encoding="utf-8"?>
-<w:webSettings xmlns:mc="http://schemas.openxmlformats.org/markup-compatibility/2006" xmlns:r="http://schemas.openxmlformats.org/officeDocument/2006/relationships" xmlns:w="http://schemas.openxmlformats.org/wordprocessingml/2006/main" xmlns:w14="http://schemas.microsoft.com/office/word/2010/wordml" xmlns:w15="http://schemas.microsoft.com/office/word/2012/wordml" xmlns:w16se="http://schemas.microsoft.com/office/word/2015/wordml/symex" mc:Ignorable="w14 w15 w16se">
-  <w:optimizeForBrowser/>
-  <w:allowPNG/>
-</w:webSettings>
 </file>
 
 <file path=word/theme/theme1.xml><?xml version="1.0" encoding="utf-8"?>
@@ -6031,7 +6510,7 @@
 </file>
 
 <file path=customXml/itemProps1.xml><?xml version="1.0" encoding="utf-8"?>
-<ds:datastoreItem xmlns:ds="http://schemas.openxmlformats.org/officeDocument/2006/customXml" ds:itemID="{6E9AECEF-8B1F-4C72-B3BB-8D9A012328CA}">
+<ds:datastoreItem xmlns:ds="http://schemas.openxmlformats.org/officeDocument/2006/customXml" ds:itemID="{87C3E0B5-70B1-4D5F-847D-8801EFB90266}">
   <ds:schemaRefs>
     <ds:schemaRef ds:uri="http://schemas.openxmlformats.org/officeDocument/2006/bibliography"/>
   </ds:schemaRefs>

</xml_diff>

<commit_message>
MàJ 2017.01.19 : màj des diagrammes
</commit_message>
<xml_diff>
--- a/Documentation/Cahier des Charges/Projet WEB - Cahier des Charges v3.docx
+++ b/Documentation/Cahier des Charges/Projet WEB - Cahier des Charges v3.docx
@@ -43,8 +43,6 @@
         <w:pStyle w:val="Sansinterligne"/>
         <w:jc w:val="center"/>
       </w:pPr>
-      <w:bookmarkStart w:id="0" w:name="_GoBack"/>
-      <w:bookmarkEnd w:id="0"/>
     </w:p>
     <w:p>
       <w:pPr>
@@ -102,16 +100,16 @@
           <w:sz w:val="72"/>
         </w:rPr>
       </w:pPr>
-      <w:bookmarkStart w:id="1" w:name="_Toc472579445"/>
-      <w:bookmarkStart w:id="2" w:name="_Toc472579607"/>
+      <w:bookmarkStart w:id="0" w:name="_Toc472579445"/>
+      <w:bookmarkStart w:id="1" w:name="_Toc472579607"/>
       <w:r>
         <w:rPr>
           <w:sz w:val="72"/>
         </w:rPr>
         <w:t>Projet WEB</w:t>
       </w:r>
+      <w:bookmarkEnd w:id="0"/>
       <w:bookmarkEnd w:id="1"/>
-      <w:bookmarkEnd w:id="2"/>
     </w:p>
     <w:p>
       <w:pPr>
@@ -328,13 +326,13 @@
       <w:r>
         <w:br w:type="page"/>
       </w:r>
-      <w:bookmarkStart w:id="3" w:name="_Toc472579608"/>
+      <w:bookmarkStart w:id="2" w:name="_Toc472579608"/>
       <w:proofErr w:type="spellStart"/>
       <w:r>
         <w:lastRenderedPageBreak/>
         <w:t>Versionning</w:t>
       </w:r>
-      <w:bookmarkEnd w:id="3"/>
+      <w:bookmarkEnd w:id="2"/>
       <w:proofErr w:type="spellEnd"/>
     </w:p>
     <w:p>
@@ -1840,7 +1838,7 @@
           <w:b/>
         </w:rPr>
       </w:pPr>
-      <w:bookmarkStart w:id="4" w:name="_Toc472579609"/>
+      <w:bookmarkStart w:id="3" w:name="_Toc472579609"/>
       <w:r>
         <w:rPr>
           <w:b/>
@@ -1848,7 +1846,7 @@
         <w:lastRenderedPageBreak/>
         <w:t>Introduction</w:t>
       </w:r>
-      <w:bookmarkEnd w:id="4"/>
+      <w:bookmarkEnd w:id="3"/>
     </w:p>
     <w:p>
       <w:pPr>
@@ -2011,14 +2009,14 @@
           <w:b/>
         </w:rPr>
       </w:pPr>
-      <w:bookmarkStart w:id="5" w:name="_Toc472579610"/>
+      <w:bookmarkStart w:id="4" w:name="_Toc472579610"/>
       <w:r>
         <w:rPr>
           <w:b/>
         </w:rPr>
         <w:t>Les objectifs</w:t>
       </w:r>
-      <w:bookmarkEnd w:id="5"/>
+      <w:bookmarkEnd w:id="4"/>
       <w:r>
         <w:rPr>
           <w:b/>
@@ -2160,7 +2158,7 @@
           <w:b/>
         </w:rPr>
       </w:pPr>
-      <w:bookmarkStart w:id="6" w:name="_Toc472579611"/>
+      <w:bookmarkStart w:id="5" w:name="_Toc472579611"/>
       <w:r>
         <w:rPr>
           <w:b/>
@@ -2174,18 +2172,18 @@
         </w:rPr>
         <w:t>nalyse fonctionnelle du projet</w:t>
       </w:r>
-      <w:bookmarkEnd w:id="6"/>
+      <w:bookmarkEnd w:id="5"/>
     </w:p>
     <w:p>
       <w:pPr>
         <w:pStyle w:val="Titre2"/>
         <w:ind w:left="708"/>
       </w:pPr>
-      <w:bookmarkStart w:id="7" w:name="_Toc472579612"/>
+      <w:bookmarkStart w:id="6" w:name="_Toc472579612"/>
       <w:r>
         <w:t>Diagramme de séquence</w:t>
       </w:r>
-      <w:bookmarkEnd w:id="7"/>
+      <w:bookmarkEnd w:id="6"/>
     </w:p>
     <w:p>
       <w:pPr>
@@ -2255,7 +2253,7 @@
         <w:pStyle w:val="Titre2"/>
         <w:ind w:left="708"/>
       </w:pPr>
-      <w:bookmarkStart w:id="8" w:name="_Toc472579613"/>
+      <w:bookmarkStart w:id="7" w:name="_Toc472579613"/>
       <w:r>
         <w:lastRenderedPageBreak/>
         <w:t>User</w:t>
@@ -2269,7 +2267,7 @@
       <w:r>
         <w:t>s</w:t>
       </w:r>
-      <w:bookmarkEnd w:id="8"/>
+      <w:bookmarkEnd w:id="7"/>
     </w:p>
     <w:p>
       <w:pPr>
@@ -2322,7 +2320,7 @@
           <wp:inline distT="0" distB="0" distL="0" distR="0">
             <wp:extent cx="5964555" cy="6666865"/>
             <wp:effectExtent l="0" t="0" r="0" b="635"/>
-            <wp:docPr id="8" name="Image 8" descr="C:\workspace\cesi\Documentation\Dyagrams\Use Case - Projet WEB - 2.png"/>
+            <wp:docPr id="3" name="Image 3" descr="C:\workspace\cesi\projetwebrila\Documentation\Diagrammes\Use Case - Projet WEB - v final.png"/>
             <wp:cNvGraphicFramePr>
               <a:graphicFrameLocks xmlns:a="http://schemas.openxmlformats.org/drawingml/2006/main" noChangeAspect="1"/>
             </wp:cNvGraphicFramePr>
@@ -2330,7 +2328,7 @@
               <a:graphicData uri="http://schemas.openxmlformats.org/drawingml/2006/picture">
                 <pic:pic xmlns:pic="http://schemas.openxmlformats.org/drawingml/2006/picture">
                   <pic:nvPicPr>
-                    <pic:cNvPr id="0" name="Picture 1" descr="C:\workspace\cesi\Documentation\Dyagrams\Use Case - Projet WEB - 2.png"/>
+                    <pic:cNvPr id="0" name="Picture 1" descr="C:\workspace\cesi\projetwebrila\Documentation\Diagrammes\Use Case - Projet WEB - v final.png"/>
                     <pic:cNvPicPr>
                       <a:picLocks noChangeAspect="1" noChangeArrowheads="1"/>
                     </pic:cNvPicPr>
@@ -2377,7 +2375,7 @@
           <w:b/>
         </w:rPr>
       </w:pPr>
-      <w:bookmarkStart w:id="9" w:name="_Toc472579614"/>
+      <w:bookmarkStart w:id="8" w:name="_Toc472579614"/>
       <w:r>
         <w:rPr>
           <w:b/>
@@ -2385,14 +2383,14 @@
         <w:lastRenderedPageBreak/>
         <w:t>Analyse technique du projet</w:t>
       </w:r>
-      <w:bookmarkEnd w:id="9"/>
+      <w:bookmarkEnd w:id="8"/>
     </w:p>
     <w:p>
       <w:pPr>
         <w:pStyle w:val="Titre2"/>
         <w:ind w:left="708"/>
       </w:pPr>
-      <w:bookmarkStart w:id="10" w:name="_Toc472579615"/>
+      <w:bookmarkStart w:id="9" w:name="_Toc472579615"/>
       <w:r>
         <w:t xml:space="preserve">Diagramme des </w:t>
       </w:r>
@@ -2405,7 +2403,7 @@
       <w:r>
         <w:t>s (structure MVC)</w:t>
       </w:r>
-      <w:bookmarkEnd w:id="10"/>
+      <w:bookmarkEnd w:id="9"/>
     </w:p>
     <w:p>
       <w:pPr>
@@ -2423,9 +2421,9 @@
         </w:rPr>
         <w:drawing>
           <wp:inline distT="0" distB="0" distL="0" distR="0">
-            <wp:extent cx="6830060" cy="2799080"/>
-            <wp:effectExtent l="0" t="0" r="8890" b="1270"/>
-            <wp:docPr id="2" name="Image 2" descr="C:\workspace\cesi\Documentation\Dyagrams\Packages (vue model controleur).png"/>
+            <wp:extent cx="6837045" cy="2796540"/>
+            <wp:effectExtent l="0" t="0" r="1905" b="3810"/>
+            <wp:docPr id="9" name="Image 9" descr="C:\workspace\cesi\projetwebrila\Documentation\Diagrammes\Packages (vue model controleur).png"/>
             <wp:cNvGraphicFramePr>
               <a:graphicFrameLocks xmlns:a="http://schemas.openxmlformats.org/drawingml/2006/main" noChangeAspect="1"/>
             </wp:cNvGraphicFramePr>
@@ -2433,7 +2431,7 @@
               <a:graphicData uri="http://schemas.openxmlformats.org/drawingml/2006/picture">
                 <pic:pic xmlns:pic="http://schemas.openxmlformats.org/drawingml/2006/picture">
                   <pic:nvPicPr>
-                    <pic:cNvPr id="0" name="Picture 2" descr="C:\workspace\cesi\Documentation\Dyagrams\Packages (vue model controleur).png"/>
+                    <pic:cNvPr id="0" name="Picture 2" descr="C:\workspace\cesi\projetwebrila\Documentation\Diagrammes\Packages (vue model controleur).png"/>
                     <pic:cNvPicPr>
                       <a:picLocks noChangeAspect="1" noChangeArrowheads="1"/>
                     </pic:cNvPicPr>
@@ -2454,7 +2452,7 @@
                   <pic:spPr bwMode="auto">
                     <a:xfrm>
                       <a:off x="0" y="0"/>
-                      <a:ext cx="6830060" cy="2799080"/>
+                      <a:ext cx="6837045" cy="2796540"/>
                     </a:xfrm>
                     <a:prstGeom prst="rect">
                       <a:avLst/>
@@ -2476,11 +2474,11 @@
         <w:pStyle w:val="Titre2"/>
         <w:ind w:firstLine="708"/>
       </w:pPr>
-      <w:bookmarkStart w:id="11" w:name="_Toc472579616"/>
+      <w:bookmarkStart w:id="10" w:name="_Toc472579616"/>
       <w:r>
         <w:t>Diagramme de la Base de Données</w:t>
       </w:r>
-      <w:bookmarkEnd w:id="11"/>
+      <w:bookmarkEnd w:id="10"/>
     </w:p>
     <w:p>
       <w:pPr>
@@ -2509,45 +2507,11 @@
         <w:t xml:space="preserve">avec des attributs. Ces tables sont </w:t>
       </w:r>
       <w:r>
-        <w:t xml:space="preserve">: utilisateur, </w:t>
-      </w:r>
-      <w:proofErr w:type="spellStart"/>
-      <w:r>
-        <w:t>geo_alert</w:t>
-      </w:r>
-      <w:proofErr w:type="spellEnd"/>
-      <w:r>
-        <w:t xml:space="preserve">, </w:t>
-      </w:r>
-      <w:proofErr w:type="spellStart"/>
-      <w:r>
-        <w:t>geo_alert_msg</w:t>
-      </w:r>
-      <w:proofErr w:type="spellEnd"/>
-      <w:r>
-        <w:t xml:space="preserve">, </w:t>
-      </w:r>
-      <w:proofErr w:type="spellStart"/>
-      <w:r>
-        <w:t>geo_alter_type</w:t>
-      </w:r>
-      <w:proofErr w:type="spellEnd"/>
-      <w:r>
-        <w:t xml:space="preserve">, </w:t>
-      </w:r>
-      <w:proofErr w:type="spellStart"/>
-      <w:r>
-        <w:t>geo_alert_groupe</w:t>
-      </w:r>
-      <w:proofErr w:type="spellEnd"/>
-      <w:r>
-        <w:t xml:space="preserve"> et </w:t>
-      </w:r>
-      <w:proofErr w:type="spellStart"/>
-      <w:r>
-        <w:t>icon</w:t>
-      </w:r>
-      <w:proofErr w:type="spellEnd"/>
+        <w:t xml:space="preserve">: </w:t>
+      </w:r>
+      <w:r>
+        <w:t>user et marqueurs</w:t>
+      </w:r>
       <w:r>
         <w:t>. Elles sont utilisées pour la sauvegarde des données.</w:t>
       </w:r>
@@ -2626,7 +2590,7 @@
         <w:pStyle w:val="Titre2"/>
         <w:ind w:left="708"/>
       </w:pPr>
-      <w:bookmarkStart w:id="12" w:name="_Toc472579617"/>
+      <w:bookmarkStart w:id="11" w:name="_Toc472579617"/>
       <w:proofErr w:type="spellStart"/>
       <w:r>
         <w:lastRenderedPageBreak/>
@@ -2636,7 +2600,7 @@
       <w:r>
         <w:t xml:space="preserve"> des tests et tests unitaire</w:t>
       </w:r>
-      <w:bookmarkEnd w:id="12"/>
+      <w:bookmarkEnd w:id="11"/>
     </w:p>
     <w:p>
       <w:pPr>
@@ -2917,7 +2881,7 @@
                 <w:color w:val="000000"/>
                 <w:lang w:eastAsia="fr-FR"/>
               </w:rPr>
-              <w:t>UT 1</w:t>
+              <w:t>UT 0</w:t>
             </w:r>
           </w:p>
         </w:tc>
@@ -3000,7 +2964,7 @@
                 <w:color w:val="000000"/>
                 <w:lang w:eastAsia="fr-FR"/>
               </w:rPr>
-              <w:t>UT 2</w:t>
+              <w:t>UT 1</w:t>
             </w:r>
           </w:p>
         </w:tc>
@@ -3084,7 +3048,7 @@
                 <w:color w:val="000000"/>
                 <w:lang w:eastAsia="fr-FR"/>
               </w:rPr>
-              <w:t>UT 3</w:t>
+              <w:t>UT 2</w:t>
             </w:r>
           </w:p>
         </w:tc>
@@ -3167,7 +3131,7 @@
                 <w:color w:val="000000"/>
                 <w:lang w:eastAsia="fr-FR"/>
               </w:rPr>
-              <w:t>UT 4</w:t>
+              <w:t>UT 3</w:t>
             </w:r>
           </w:p>
         </w:tc>
@@ -3251,7 +3215,7 @@
                 <w:color w:val="000000"/>
                 <w:lang w:eastAsia="fr-FR"/>
               </w:rPr>
-              <w:t>UT 5</w:t>
+              <w:t>UT 4</w:t>
             </w:r>
           </w:p>
         </w:tc>
@@ -3334,7 +3298,7 @@
                 <w:color w:val="000000"/>
                 <w:lang w:eastAsia="fr-FR"/>
               </w:rPr>
-              <w:t>UT 6</w:t>
+              <w:t>UT 5</w:t>
             </w:r>
           </w:p>
         </w:tc>
@@ -3418,7 +3382,7 @@
                 <w:color w:val="000000"/>
                 <w:lang w:eastAsia="fr-FR"/>
               </w:rPr>
-              <w:t>UT 7</w:t>
+              <w:t>UT 6</w:t>
             </w:r>
           </w:p>
         </w:tc>
@@ -3501,7 +3465,7 @@
                 <w:color w:val="000000"/>
                 <w:lang w:eastAsia="fr-FR"/>
               </w:rPr>
-              <w:t>UT 8</w:t>
+              <w:t>UT 7</w:t>
             </w:r>
           </w:p>
         </w:tc>
@@ -3585,7 +3549,7 @@
                 <w:color w:val="000000"/>
                 <w:lang w:eastAsia="fr-FR"/>
               </w:rPr>
-              <w:t>UT 9</w:t>
+              <w:t>UT 8</w:t>
             </w:r>
           </w:p>
         </w:tc>
@@ -3668,8 +3632,10 @@
                 <w:color w:val="000000"/>
                 <w:lang w:eastAsia="fr-FR"/>
               </w:rPr>
-              <w:t>UT 10</w:t>
-            </w:r>
+              <w:t>UT 9</w:t>
+            </w:r>
+            <w:bookmarkStart w:id="12" w:name="_GoBack"/>
+            <w:bookmarkEnd w:id="12"/>
           </w:p>
         </w:tc>
       </w:tr>
@@ -4408,7 +4374,7 @@
           <w:rPr>
             <w:noProof/>
           </w:rPr>
-          <w:t>11</w:t>
+          <w:t>8</w:t>
         </w:r>
         <w:r>
           <w:fldChar w:fldCharType="end"/>
@@ -6510,7 +6476,7 @@
 </file>
 
 <file path=customXml/itemProps1.xml><?xml version="1.0" encoding="utf-8"?>
-<ds:datastoreItem xmlns:ds="http://schemas.openxmlformats.org/officeDocument/2006/customXml" ds:itemID="{87C3E0B5-70B1-4D5F-847D-8801EFB90266}">
+<ds:datastoreItem xmlns:ds="http://schemas.openxmlformats.org/officeDocument/2006/customXml" ds:itemID="{F1AA0062-D0A0-49F9-B6B2-DC04745A28F2}">
   <ds:schemaRefs>
     <ds:schemaRef ds:uri="http://schemas.openxmlformats.org/officeDocument/2006/bibliography"/>
   </ds:schemaRefs>

</xml_diff>

<commit_message>
MàJ de la diagramme de secances...
</commit_message>
<xml_diff>
--- a/Documentation/Cahier des Charges/Projet WEB - Cahier des Charges v3.docx
+++ b/Documentation/Cahier des Charges/Projet WEB - Cahier des Charges v3.docx
@@ -2196,9 +2196,9 @@
         </w:rPr>
         <w:drawing>
           <wp:inline distT="0" distB="0" distL="0" distR="0">
-            <wp:extent cx="5596129" cy="6520070"/>
-            <wp:effectExtent l="0" t="0" r="5080" b="0"/>
-            <wp:docPr id="1" name="Image 1" descr="C:\workspace\cesi\Documentation\Dyagrams\Sequence Diagram - Utilisateur identifié.png"/>
+            <wp:extent cx="6305107" cy="7343953"/>
+            <wp:effectExtent l="0" t="0" r="635" b="0"/>
+            <wp:docPr id="2" name="Image 2" descr="C:\workspace\cesi\projetwebrila\Documentation\Diagrammes\Sequence Diagram - Utilisateur identifié.png"/>
             <wp:cNvGraphicFramePr>
               <a:graphicFrameLocks xmlns:a="http://schemas.openxmlformats.org/drawingml/2006/main" noChangeAspect="1"/>
             </wp:cNvGraphicFramePr>
@@ -2206,7 +2206,7 @@
               <a:graphicData uri="http://schemas.openxmlformats.org/drawingml/2006/picture">
                 <pic:pic xmlns:pic="http://schemas.openxmlformats.org/drawingml/2006/picture">
                   <pic:nvPicPr>
-                    <pic:cNvPr id="0" name="Picture 1" descr="C:\workspace\cesi\Documentation\Dyagrams\Sequence Diagram - Utilisateur identifié.png"/>
+                    <pic:cNvPr id="0" name="Picture 1" descr="C:\workspace\cesi\projetwebrila\Documentation\Diagrammes\Sequence Diagram - Utilisateur identifié.png"/>
                     <pic:cNvPicPr>
                       <a:picLocks noChangeAspect="1" noChangeArrowheads="1"/>
                     </pic:cNvPicPr>
@@ -2227,7 +2227,7 @@
                   <pic:spPr bwMode="auto">
                     <a:xfrm>
                       <a:off x="0" y="0"/>
-                      <a:ext cx="5606939" cy="6532665"/>
+                      <a:ext cx="6307168" cy="7346354"/>
                     </a:xfrm>
                     <a:prstGeom prst="rect">
                       <a:avLst/>
@@ -2243,17 +2243,17 @@
           </wp:inline>
         </w:drawing>
       </w:r>
+      <w:bookmarkStart w:id="7" w:name="_GoBack"/>
+      <w:bookmarkEnd w:id="7"/>
     </w:p>
     <w:p/>
     <w:p/>
-    <w:p/>
-    <w:p/>
     <w:p>
       <w:pPr>
         <w:pStyle w:val="Titre2"/>
         <w:ind w:left="708"/>
       </w:pPr>
-      <w:bookmarkStart w:id="7" w:name="_Toc472579613"/>
+      <w:bookmarkStart w:id="8" w:name="_Toc472579613"/>
       <w:r>
         <w:lastRenderedPageBreak/>
         <w:t>User</w:t>
@@ -2267,7 +2267,7 @@
       <w:r>
         <w:t>s</w:t>
       </w:r>
-      <w:bookmarkEnd w:id="7"/>
+      <w:bookmarkEnd w:id="8"/>
     </w:p>
     <w:p>
       <w:pPr>
@@ -2375,7 +2375,7 @@
           <w:b/>
         </w:rPr>
       </w:pPr>
-      <w:bookmarkStart w:id="8" w:name="_Toc472579614"/>
+      <w:bookmarkStart w:id="9" w:name="_Toc472579614"/>
       <w:r>
         <w:rPr>
           <w:b/>
@@ -2383,14 +2383,14 @@
         <w:lastRenderedPageBreak/>
         <w:t>Analyse technique du projet</w:t>
       </w:r>
-      <w:bookmarkEnd w:id="8"/>
+      <w:bookmarkEnd w:id="9"/>
     </w:p>
     <w:p>
       <w:pPr>
         <w:pStyle w:val="Titre2"/>
         <w:ind w:left="708"/>
       </w:pPr>
-      <w:bookmarkStart w:id="9" w:name="_Toc472579615"/>
+      <w:bookmarkStart w:id="10" w:name="_Toc472579615"/>
       <w:r>
         <w:t xml:space="preserve">Diagramme des </w:t>
       </w:r>
@@ -2403,7 +2403,7 @@
       <w:r>
         <w:t>s (structure MVC)</w:t>
       </w:r>
-      <w:bookmarkEnd w:id="9"/>
+      <w:bookmarkEnd w:id="10"/>
     </w:p>
     <w:p>
       <w:pPr>
@@ -2474,11 +2474,11 @@
         <w:pStyle w:val="Titre2"/>
         <w:ind w:firstLine="708"/>
       </w:pPr>
-      <w:bookmarkStart w:id="10" w:name="_Toc472579616"/>
+      <w:bookmarkStart w:id="11" w:name="_Toc472579616"/>
       <w:r>
         <w:t>Diagramme de la Base de Données</w:t>
       </w:r>
-      <w:bookmarkEnd w:id="10"/>
+      <w:bookmarkEnd w:id="11"/>
     </w:p>
     <w:p>
       <w:pPr>
@@ -2590,7 +2590,7 @@
         <w:pStyle w:val="Titre2"/>
         <w:ind w:left="708"/>
       </w:pPr>
-      <w:bookmarkStart w:id="11" w:name="_Toc472579617"/>
+      <w:bookmarkStart w:id="12" w:name="_Toc472579617"/>
       <w:proofErr w:type="spellStart"/>
       <w:r>
         <w:lastRenderedPageBreak/>
@@ -2600,7 +2600,7 @@
       <w:r>
         <w:t xml:space="preserve"> des tests et tests unitaire</w:t>
       </w:r>
-      <w:bookmarkEnd w:id="11"/>
+      <w:bookmarkEnd w:id="12"/>
     </w:p>
     <w:p>
       <w:pPr>
@@ -3634,8 +3634,6 @@
               </w:rPr>
               <w:t>UT 9</w:t>
             </w:r>
-            <w:bookmarkStart w:id="12" w:name="_GoBack"/>
-            <w:bookmarkEnd w:id="12"/>
           </w:p>
         </w:tc>
       </w:tr>
@@ -4374,7 +4372,7 @@
           <w:rPr>
             <w:noProof/>
           </w:rPr>
-          <w:t>8</w:t>
+          <w:t>11</w:t>
         </w:r>
         <w:r>
           <w:fldChar w:fldCharType="end"/>
@@ -6476,7 +6474,7 @@
 </file>
 
 <file path=customXml/itemProps1.xml><?xml version="1.0" encoding="utf-8"?>
-<ds:datastoreItem xmlns:ds="http://schemas.openxmlformats.org/officeDocument/2006/customXml" ds:itemID="{F1AA0062-D0A0-49F9-B6B2-DC04745A28F2}">
+<ds:datastoreItem xmlns:ds="http://schemas.openxmlformats.org/officeDocument/2006/customXml" ds:itemID="{C226FE74-161D-42F3-ACA5-A11F77959298}">
   <ds:schemaRefs>
     <ds:schemaRef ds:uri="http://schemas.openxmlformats.org/officeDocument/2006/bibliography"/>
   </ds:schemaRefs>

</xml_diff>